<commit_message>
Updated for aesthetics and other tinkering
</commit_message>
<xml_diff>
--- a/OD Tables and Plots.docx
+++ b/OD Tables and Plots.docx
@@ -37,10 +37,10 @@
         <w:tblLook w:val="00A0" w:firstRow="1" w:lastRow="0" w:firstColumn="1" w:lastColumn="0" w:noHBand="0" w:noVBand="0"/>
       </w:tblPr>
       <w:tblGrid>
-        <w:gridCol w:w="10538"/>
-        <w:gridCol w:w="3786"/>
-        <w:gridCol w:w="4890"/>
-        <w:gridCol w:w="3786"/>
+        <w:gridCol w:w="3663"/>
+        <w:gridCol w:w="1501"/>
+        <w:gridCol w:w="1789"/>
+        <w:gridCol w:w="959"/>
       </w:tblGrid>
       <w:tr>
         <w:trPr>
@@ -443,7 +443,23 @@
                 <w:rFonts w:ascii="Calibri" w:hAnsi="Calibri" w:cs="Calibri"/>
                 <w:color w:val="000000"/>
               </w:rPr>
-              <w:t>6 ( 0.2)</w:t>
+              <w:t xml:space="preserve">6 </w:t>
+            </w:r>
+            <w:proofErr w:type="gramStart"/>
+            <w:r>
+              <w:rPr>
+                <w:rFonts w:ascii="Calibri" w:hAnsi="Calibri" w:cs="Calibri"/>
+                <w:color w:val="000000"/>
+              </w:rPr>
+              <w:t>( 0.2</w:t>
+            </w:r>
+            <w:proofErr w:type="gramEnd"/>
+            <w:r>
+              <w:rPr>
+                <w:rFonts w:ascii="Calibri" w:hAnsi="Calibri" w:cs="Calibri"/>
+                <w:color w:val="000000"/>
+              </w:rPr>
+              <w:t>)</w:t>
             </w:r>
           </w:p>
         </w:tc>
@@ -468,7 +484,23 @@
                 <w:rFonts w:ascii="Calibri" w:hAnsi="Calibri" w:cs="Calibri"/>
                 <w:color w:val="000000"/>
               </w:rPr>
-              <w:t>4 ( 0.1)</w:t>
+              <w:t xml:space="preserve">4 </w:t>
+            </w:r>
+            <w:proofErr w:type="gramStart"/>
+            <w:r>
+              <w:rPr>
+                <w:rFonts w:ascii="Calibri" w:hAnsi="Calibri" w:cs="Calibri"/>
+                <w:color w:val="000000"/>
+              </w:rPr>
+              <w:t>( 0.1</w:t>
+            </w:r>
+            <w:proofErr w:type="gramEnd"/>
+            <w:r>
+              <w:rPr>
+                <w:rFonts w:ascii="Calibri" w:hAnsi="Calibri" w:cs="Calibri"/>
+                <w:color w:val="000000"/>
+              </w:rPr>
+              <w:t>)</w:t>
             </w:r>
           </w:p>
         </w:tc>
@@ -552,7 +584,23 @@
                 <w:rFonts w:ascii="Calibri" w:hAnsi="Calibri" w:cs="Calibri"/>
                 <w:color w:val="000000"/>
               </w:rPr>
-              <w:t>10 ( 0.3)</w:t>
+              <w:t xml:space="preserve">10 </w:t>
+            </w:r>
+            <w:proofErr w:type="gramStart"/>
+            <w:r>
+              <w:rPr>
+                <w:rFonts w:ascii="Calibri" w:hAnsi="Calibri" w:cs="Calibri"/>
+                <w:color w:val="000000"/>
+              </w:rPr>
+              <w:t>( 0.3</w:t>
+            </w:r>
+            <w:proofErr w:type="gramEnd"/>
+            <w:r>
+              <w:rPr>
+                <w:rFonts w:ascii="Calibri" w:hAnsi="Calibri" w:cs="Calibri"/>
+                <w:color w:val="000000"/>
+              </w:rPr>
+              <w:t>)</w:t>
             </w:r>
           </w:p>
         </w:tc>
@@ -581,7 +629,23 @@
                 <w:rFonts w:ascii="Calibri" w:hAnsi="Calibri" w:cs="Calibri"/>
                 <w:color w:val="000000"/>
               </w:rPr>
-              <w:t>2 ( 0.0)</w:t>
+              <w:t xml:space="preserve">2 </w:t>
+            </w:r>
+            <w:proofErr w:type="gramStart"/>
+            <w:r>
+              <w:rPr>
+                <w:rFonts w:ascii="Calibri" w:hAnsi="Calibri" w:cs="Calibri"/>
+                <w:color w:val="000000"/>
+              </w:rPr>
+              <w:t>( 0.0</w:t>
+            </w:r>
+            <w:proofErr w:type="gramEnd"/>
+            <w:r>
+              <w:rPr>
+                <w:rFonts w:ascii="Calibri" w:hAnsi="Calibri" w:cs="Calibri"/>
+                <w:color w:val="000000"/>
+              </w:rPr>
+              <w:t>)</w:t>
             </w:r>
           </w:p>
         </w:tc>
@@ -662,7 +726,23 @@
                 <w:rFonts w:ascii="Calibri" w:hAnsi="Calibri" w:cs="Calibri"/>
                 <w:color w:val="000000"/>
               </w:rPr>
-              <w:t>80 ( 2.8)</w:t>
+              <w:t xml:space="preserve">80 </w:t>
+            </w:r>
+            <w:proofErr w:type="gramStart"/>
+            <w:r>
+              <w:rPr>
+                <w:rFonts w:ascii="Calibri" w:hAnsi="Calibri" w:cs="Calibri"/>
+                <w:color w:val="000000"/>
+              </w:rPr>
+              <w:t>( 2.8</w:t>
+            </w:r>
+            <w:proofErr w:type="gramEnd"/>
+            <w:r>
+              <w:rPr>
+                <w:rFonts w:ascii="Calibri" w:hAnsi="Calibri" w:cs="Calibri"/>
+                <w:color w:val="000000"/>
+              </w:rPr>
+              <w:t>)</w:t>
             </w:r>
           </w:p>
         </w:tc>
@@ -687,7 +767,23 @@
                 <w:rFonts w:ascii="Calibri" w:hAnsi="Calibri" w:cs="Calibri"/>
                 <w:color w:val="000000"/>
               </w:rPr>
-              <w:t>98 ( 1.7)</w:t>
+              <w:t xml:space="preserve">98 </w:t>
+            </w:r>
+            <w:proofErr w:type="gramStart"/>
+            <w:r>
+              <w:rPr>
+                <w:rFonts w:ascii="Calibri" w:hAnsi="Calibri" w:cs="Calibri"/>
+                <w:color w:val="000000"/>
+              </w:rPr>
+              <w:t>( 1.7</w:t>
+            </w:r>
+            <w:proofErr w:type="gramEnd"/>
+            <w:r>
+              <w:rPr>
+                <w:rFonts w:ascii="Calibri" w:hAnsi="Calibri" w:cs="Calibri"/>
+                <w:color w:val="000000"/>
+              </w:rPr>
+              <w:t>)</w:t>
             </w:r>
           </w:p>
         </w:tc>
@@ -1209,7 +1305,23 @@
                 <w:rFonts w:ascii="Calibri" w:hAnsi="Calibri" w:cs="Calibri"/>
                 <w:color w:val="000000"/>
               </w:rPr>
-              <w:t>269 ( 9.4)</w:t>
+              <w:t xml:space="preserve">269 </w:t>
+            </w:r>
+            <w:proofErr w:type="gramStart"/>
+            <w:r>
+              <w:rPr>
+                <w:rFonts w:ascii="Calibri" w:hAnsi="Calibri" w:cs="Calibri"/>
+                <w:color w:val="000000"/>
+              </w:rPr>
+              <w:t>( 9.4</w:t>
+            </w:r>
+            <w:proofErr w:type="gramEnd"/>
+            <w:r>
+              <w:rPr>
+                <w:rFonts w:ascii="Calibri" w:hAnsi="Calibri" w:cs="Calibri"/>
+                <w:color w:val="000000"/>
+              </w:rPr>
+              <w:t>)</w:t>
             </w:r>
           </w:p>
         </w:tc>
@@ -1238,7 +1350,23 @@
                 <w:rFonts w:ascii="Calibri" w:hAnsi="Calibri" w:cs="Calibri"/>
                 <w:color w:val="000000"/>
               </w:rPr>
-              <w:t>452 ( 8.0)</w:t>
+              <w:t xml:space="preserve">452 </w:t>
+            </w:r>
+            <w:proofErr w:type="gramStart"/>
+            <w:r>
+              <w:rPr>
+                <w:rFonts w:ascii="Calibri" w:hAnsi="Calibri" w:cs="Calibri"/>
+                <w:color w:val="000000"/>
+              </w:rPr>
+              <w:t>( 8.0</w:t>
+            </w:r>
+            <w:proofErr w:type="gramEnd"/>
+            <w:r>
+              <w:rPr>
+                <w:rFonts w:ascii="Calibri" w:hAnsi="Calibri" w:cs="Calibri"/>
+                <w:color w:val="000000"/>
+              </w:rPr>
+              <w:t>)</w:t>
             </w:r>
           </w:p>
         </w:tc>
@@ -1319,7 +1447,23 @@
                 <w:rFonts w:ascii="Calibri" w:hAnsi="Calibri" w:cs="Calibri"/>
                 <w:color w:val="000000"/>
               </w:rPr>
-              <w:t>76 ( 2.7)</w:t>
+              <w:t xml:space="preserve">76 </w:t>
+            </w:r>
+            <w:proofErr w:type="gramStart"/>
+            <w:r>
+              <w:rPr>
+                <w:rFonts w:ascii="Calibri" w:hAnsi="Calibri" w:cs="Calibri"/>
+                <w:color w:val="000000"/>
+              </w:rPr>
+              <w:t>( 2.7</w:t>
+            </w:r>
+            <w:proofErr w:type="gramEnd"/>
+            <w:r>
+              <w:rPr>
+                <w:rFonts w:ascii="Calibri" w:hAnsi="Calibri" w:cs="Calibri"/>
+                <w:color w:val="000000"/>
+              </w:rPr>
+              <w:t>)</w:t>
             </w:r>
           </w:p>
         </w:tc>
@@ -1344,7 +1488,23 @@
                 <w:rFonts w:ascii="Calibri" w:hAnsi="Calibri" w:cs="Calibri"/>
                 <w:color w:val="000000"/>
               </w:rPr>
-              <w:t>123 ( 2.2)</w:t>
+              <w:t xml:space="preserve">123 </w:t>
+            </w:r>
+            <w:proofErr w:type="gramStart"/>
+            <w:r>
+              <w:rPr>
+                <w:rFonts w:ascii="Calibri" w:hAnsi="Calibri" w:cs="Calibri"/>
+                <w:color w:val="000000"/>
+              </w:rPr>
+              <w:t>( 2.2</w:t>
+            </w:r>
+            <w:proofErr w:type="gramEnd"/>
+            <w:r>
+              <w:rPr>
+                <w:rFonts w:ascii="Calibri" w:hAnsi="Calibri" w:cs="Calibri"/>
+                <w:color w:val="000000"/>
+              </w:rPr>
+              <w:t>)</w:t>
             </w:r>
           </w:p>
         </w:tc>
@@ -1428,7 +1588,23 @@
                 <w:rFonts w:ascii="Calibri" w:hAnsi="Calibri" w:cs="Calibri"/>
                 <w:color w:val="000000"/>
               </w:rPr>
-              <w:t>12 ( 0.4)</w:t>
+              <w:t xml:space="preserve">12 </w:t>
+            </w:r>
+            <w:proofErr w:type="gramStart"/>
+            <w:r>
+              <w:rPr>
+                <w:rFonts w:ascii="Calibri" w:hAnsi="Calibri" w:cs="Calibri"/>
+                <w:color w:val="000000"/>
+              </w:rPr>
+              <w:t>( 0.4</w:t>
+            </w:r>
+            <w:proofErr w:type="gramEnd"/>
+            <w:r>
+              <w:rPr>
+                <w:rFonts w:ascii="Calibri" w:hAnsi="Calibri" w:cs="Calibri"/>
+                <w:color w:val="000000"/>
+              </w:rPr>
+              <w:t>)</w:t>
             </w:r>
           </w:p>
         </w:tc>
@@ -1457,7 +1633,23 @@
                 <w:rFonts w:ascii="Calibri" w:hAnsi="Calibri" w:cs="Calibri"/>
                 <w:color w:val="000000"/>
               </w:rPr>
-              <w:t>17 ( 0.3)</w:t>
+              <w:t xml:space="preserve">17 </w:t>
+            </w:r>
+            <w:proofErr w:type="gramStart"/>
+            <w:r>
+              <w:rPr>
+                <w:rFonts w:ascii="Calibri" w:hAnsi="Calibri" w:cs="Calibri"/>
+                <w:color w:val="000000"/>
+              </w:rPr>
+              <w:t>( 0.3</w:t>
+            </w:r>
+            <w:proofErr w:type="gramEnd"/>
+            <w:r>
+              <w:rPr>
+                <w:rFonts w:ascii="Calibri" w:hAnsi="Calibri" w:cs="Calibri"/>
+                <w:color w:val="000000"/>
+              </w:rPr>
+              <w:t>)</w:t>
             </w:r>
           </w:p>
         </w:tc>
@@ -1538,7 +1730,23 @@
                 <w:rFonts w:ascii="Calibri" w:hAnsi="Calibri" w:cs="Calibri"/>
                 <w:color w:val="000000"/>
               </w:rPr>
-              <w:t>1 ( 0.0)</w:t>
+              <w:t xml:space="preserve">1 </w:t>
+            </w:r>
+            <w:proofErr w:type="gramStart"/>
+            <w:r>
+              <w:rPr>
+                <w:rFonts w:ascii="Calibri" w:hAnsi="Calibri" w:cs="Calibri"/>
+                <w:color w:val="000000"/>
+              </w:rPr>
+              <w:t>( 0.0</w:t>
+            </w:r>
+            <w:proofErr w:type="gramEnd"/>
+            <w:r>
+              <w:rPr>
+                <w:rFonts w:ascii="Calibri" w:hAnsi="Calibri" w:cs="Calibri"/>
+                <w:color w:val="000000"/>
+              </w:rPr>
+              <w:t>)</w:t>
             </w:r>
           </w:p>
         </w:tc>
@@ -1563,7 +1771,23 @@
                 <w:rFonts w:ascii="Calibri" w:hAnsi="Calibri" w:cs="Calibri"/>
                 <w:color w:val="000000"/>
               </w:rPr>
-              <w:t>1 ( 0.0)</w:t>
+              <w:t xml:space="preserve">1 </w:t>
+            </w:r>
+            <w:proofErr w:type="gramStart"/>
+            <w:r>
+              <w:rPr>
+                <w:rFonts w:ascii="Calibri" w:hAnsi="Calibri" w:cs="Calibri"/>
+                <w:color w:val="000000"/>
+              </w:rPr>
+              <w:t>( 0.0</w:t>
+            </w:r>
+            <w:proofErr w:type="gramEnd"/>
+            <w:r>
+              <w:rPr>
+                <w:rFonts w:ascii="Calibri" w:hAnsi="Calibri" w:cs="Calibri"/>
+                <w:color w:val="000000"/>
+              </w:rPr>
+              <w:t>)</w:t>
             </w:r>
           </w:p>
         </w:tc>
@@ -1828,7 +2052,23 @@
                 <w:rFonts w:ascii="Calibri" w:hAnsi="Calibri" w:cs="Calibri"/>
                 <w:color w:val="000000"/>
               </w:rPr>
-              <w:t>0 ( 0.0)</w:t>
+              <w:t xml:space="preserve">0 </w:t>
+            </w:r>
+            <w:proofErr w:type="gramStart"/>
+            <w:r>
+              <w:rPr>
+                <w:rFonts w:ascii="Calibri" w:hAnsi="Calibri" w:cs="Calibri"/>
+                <w:color w:val="000000"/>
+              </w:rPr>
+              <w:t>( 0.0</w:t>
+            </w:r>
+            <w:proofErr w:type="gramEnd"/>
+            <w:r>
+              <w:rPr>
+                <w:rFonts w:ascii="Calibri" w:hAnsi="Calibri" w:cs="Calibri"/>
+                <w:color w:val="000000"/>
+              </w:rPr>
+              <w:t>)</w:t>
             </w:r>
           </w:p>
         </w:tc>
@@ -1852,7 +2092,23 @@
                 <w:rFonts w:ascii="Calibri" w:hAnsi="Calibri" w:cs="Calibri"/>
                 <w:color w:val="000000"/>
               </w:rPr>
-              <w:t>3 ( 0.1)</w:t>
+              <w:t xml:space="preserve">3 </w:t>
+            </w:r>
+            <w:proofErr w:type="gramStart"/>
+            <w:r>
+              <w:rPr>
+                <w:rFonts w:ascii="Calibri" w:hAnsi="Calibri" w:cs="Calibri"/>
+                <w:color w:val="000000"/>
+              </w:rPr>
+              <w:t>( 0.1</w:t>
+            </w:r>
+            <w:proofErr w:type="gramEnd"/>
+            <w:r>
+              <w:rPr>
+                <w:rFonts w:ascii="Calibri" w:hAnsi="Calibri" w:cs="Calibri"/>
+                <w:color w:val="000000"/>
+              </w:rPr>
+              <w:t>)</w:t>
             </w:r>
           </w:p>
         </w:tc>
@@ -1926,7 +2182,23 @@
                 <w:rFonts w:ascii="Calibri" w:hAnsi="Calibri" w:cs="Calibri"/>
                 <w:color w:val="000000"/>
               </w:rPr>
-              <w:t>6 ( 0.2)</w:t>
+              <w:t xml:space="preserve">6 </w:t>
+            </w:r>
+            <w:proofErr w:type="gramStart"/>
+            <w:r>
+              <w:rPr>
+                <w:rFonts w:ascii="Calibri" w:hAnsi="Calibri" w:cs="Calibri"/>
+                <w:color w:val="000000"/>
+              </w:rPr>
+              <w:t>( 0.2</w:t>
+            </w:r>
+            <w:proofErr w:type="gramEnd"/>
+            <w:r>
+              <w:rPr>
+                <w:rFonts w:ascii="Calibri" w:hAnsi="Calibri" w:cs="Calibri"/>
+                <w:color w:val="000000"/>
+              </w:rPr>
+              <w:t>)</w:t>
             </w:r>
           </w:p>
         </w:tc>
@@ -1950,7 +2222,23 @@
                 <w:rFonts w:ascii="Calibri" w:hAnsi="Calibri" w:cs="Calibri"/>
                 <w:color w:val="000000"/>
               </w:rPr>
-              <w:t>20 ( 0.4)</w:t>
+              <w:t xml:space="preserve">20 </w:t>
+            </w:r>
+            <w:proofErr w:type="gramStart"/>
+            <w:r>
+              <w:rPr>
+                <w:rFonts w:ascii="Calibri" w:hAnsi="Calibri" w:cs="Calibri"/>
+                <w:color w:val="000000"/>
+              </w:rPr>
+              <w:t>( 0.4</w:t>
+            </w:r>
+            <w:proofErr w:type="gramEnd"/>
+            <w:r>
+              <w:rPr>
+                <w:rFonts w:ascii="Calibri" w:hAnsi="Calibri" w:cs="Calibri"/>
+                <w:color w:val="000000"/>
+              </w:rPr>
+              <w:t>)</w:t>
             </w:r>
           </w:p>
         </w:tc>
@@ -2023,7 +2311,23 @@
                 <w:rFonts w:ascii="Calibri" w:hAnsi="Calibri" w:cs="Calibri"/>
                 <w:color w:val="000000"/>
               </w:rPr>
-              <w:t>243 ( 8.5)</w:t>
+              <w:t xml:space="preserve">243 </w:t>
+            </w:r>
+            <w:proofErr w:type="gramStart"/>
+            <w:r>
+              <w:rPr>
+                <w:rFonts w:ascii="Calibri" w:hAnsi="Calibri" w:cs="Calibri"/>
+                <w:color w:val="000000"/>
+              </w:rPr>
+              <w:t>( 8.5</w:t>
+            </w:r>
+            <w:proofErr w:type="gramEnd"/>
+            <w:r>
+              <w:rPr>
+                <w:rFonts w:ascii="Calibri" w:hAnsi="Calibri" w:cs="Calibri"/>
+                <w:color w:val="000000"/>
+              </w:rPr>
+              <w:t>)</w:t>
             </w:r>
           </w:p>
         </w:tc>
@@ -2047,7 +2351,23 @@
                 <w:rFonts w:ascii="Calibri" w:hAnsi="Calibri" w:cs="Calibri"/>
                 <w:color w:val="000000"/>
               </w:rPr>
-              <w:t>418 ( 7.4)</w:t>
+              <w:t xml:space="preserve">418 </w:t>
+            </w:r>
+            <w:proofErr w:type="gramStart"/>
+            <w:r>
+              <w:rPr>
+                <w:rFonts w:ascii="Calibri" w:hAnsi="Calibri" w:cs="Calibri"/>
+                <w:color w:val="000000"/>
+              </w:rPr>
+              <w:t>( 7.4</w:t>
+            </w:r>
+            <w:proofErr w:type="gramEnd"/>
+            <w:r>
+              <w:rPr>
+                <w:rFonts w:ascii="Calibri" w:hAnsi="Calibri" w:cs="Calibri"/>
+                <w:color w:val="000000"/>
+              </w:rPr>
+              <w:t>)</w:t>
             </w:r>
           </w:p>
         </w:tc>
@@ -2121,7 +2441,23 @@
                 <w:rFonts w:ascii="Calibri" w:hAnsi="Calibri" w:cs="Calibri"/>
                 <w:color w:val="000000"/>
               </w:rPr>
-              <w:t>99 ( 3.5)</w:t>
+              <w:t xml:space="preserve">99 </w:t>
+            </w:r>
+            <w:proofErr w:type="gramStart"/>
+            <w:r>
+              <w:rPr>
+                <w:rFonts w:ascii="Calibri" w:hAnsi="Calibri" w:cs="Calibri"/>
+                <w:color w:val="000000"/>
+              </w:rPr>
+              <w:t>( 3.5</w:t>
+            </w:r>
+            <w:proofErr w:type="gramEnd"/>
+            <w:r>
+              <w:rPr>
+                <w:rFonts w:ascii="Calibri" w:hAnsi="Calibri" w:cs="Calibri"/>
+                <w:color w:val="000000"/>
+              </w:rPr>
+              <w:t>)</w:t>
             </w:r>
           </w:p>
         </w:tc>
@@ -2145,7 +2481,23 @@
                 <w:rFonts w:ascii="Calibri" w:hAnsi="Calibri" w:cs="Calibri"/>
                 <w:color w:val="000000"/>
               </w:rPr>
-              <w:t>490 ( 8.7)</w:t>
+              <w:t xml:space="preserve">490 </w:t>
+            </w:r>
+            <w:proofErr w:type="gramStart"/>
+            <w:r>
+              <w:rPr>
+                <w:rFonts w:ascii="Calibri" w:hAnsi="Calibri" w:cs="Calibri"/>
+                <w:color w:val="000000"/>
+              </w:rPr>
+              <w:t>( 8.7</w:t>
+            </w:r>
+            <w:proofErr w:type="gramEnd"/>
+            <w:r>
+              <w:rPr>
+                <w:rFonts w:ascii="Calibri" w:hAnsi="Calibri" w:cs="Calibri"/>
+                <w:color w:val="000000"/>
+              </w:rPr>
+              <w:t>)</w:t>
             </w:r>
           </w:p>
         </w:tc>
@@ -2455,7 +2807,23 @@
                 <w:rFonts w:ascii="Calibri" w:hAnsi="Calibri" w:cs="Calibri"/>
                 <w:color w:val="000000"/>
               </w:rPr>
-              <w:t>151 ( 5.3)</w:t>
+              <w:t xml:space="preserve">151 </w:t>
+            </w:r>
+            <w:proofErr w:type="gramStart"/>
+            <w:r>
+              <w:rPr>
+                <w:rFonts w:ascii="Calibri" w:hAnsi="Calibri" w:cs="Calibri"/>
+                <w:color w:val="000000"/>
+              </w:rPr>
+              <w:t>( 5.3</w:t>
+            </w:r>
+            <w:proofErr w:type="gramEnd"/>
+            <w:r>
+              <w:rPr>
+                <w:rFonts w:ascii="Calibri" w:hAnsi="Calibri" w:cs="Calibri"/>
+                <w:color w:val="000000"/>
+              </w:rPr>
+              <w:t>)</w:t>
             </w:r>
           </w:p>
         </w:tc>
@@ -2484,7 +2852,23 @@
                 <w:rFonts w:ascii="Calibri" w:hAnsi="Calibri" w:cs="Calibri"/>
                 <w:color w:val="000000"/>
               </w:rPr>
-              <w:t>299 ( 5.3)</w:t>
+              <w:t xml:space="preserve">299 </w:t>
+            </w:r>
+            <w:proofErr w:type="gramStart"/>
+            <w:r>
+              <w:rPr>
+                <w:rFonts w:ascii="Calibri" w:hAnsi="Calibri" w:cs="Calibri"/>
+                <w:color w:val="000000"/>
+              </w:rPr>
+              <w:t>( 5.3</w:t>
+            </w:r>
+            <w:proofErr w:type="gramEnd"/>
+            <w:r>
+              <w:rPr>
+                <w:rFonts w:ascii="Calibri" w:hAnsi="Calibri" w:cs="Calibri"/>
+                <w:color w:val="000000"/>
+              </w:rPr>
+              <w:t>)</w:t>
             </w:r>
           </w:p>
         </w:tc>
@@ -2565,7 +2949,23 @@
                 <w:rFonts w:ascii="Calibri" w:hAnsi="Calibri" w:cs="Calibri"/>
                 <w:color w:val="000000"/>
               </w:rPr>
-              <w:t>4 ( 0.1)</w:t>
+              <w:t xml:space="preserve">4 </w:t>
+            </w:r>
+            <w:proofErr w:type="gramStart"/>
+            <w:r>
+              <w:rPr>
+                <w:rFonts w:ascii="Calibri" w:hAnsi="Calibri" w:cs="Calibri"/>
+                <w:color w:val="000000"/>
+              </w:rPr>
+              <w:t>( 0.1</w:t>
+            </w:r>
+            <w:proofErr w:type="gramEnd"/>
+            <w:r>
+              <w:rPr>
+                <w:rFonts w:ascii="Calibri" w:hAnsi="Calibri" w:cs="Calibri"/>
+                <w:color w:val="000000"/>
+              </w:rPr>
+              <w:t>)</w:t>
             </w:r>
           </w:p>
         </w:tc>
@@ -2590,7 +2990,23 @@
                 <w:rFonts w:ascii="Calibri" w:hAnsi="Calibri" w:cs="Calibri"/>
                 <w:color w:val="000000"/>
               </w:rPr>
-              <w:t>4 ( 0.1)</w:t>
+              <w:t xml:space="preserve">4 </w:t>
+            </w:r>
+            <w:proofErr w:type="gramStart"/>
+            <w:r>
+              <w:rPr>
+                <w:rFonts w:ascii="Calibri" w:hAnsi="Calibri" w:cs="Calibri"/>
+                <w:color w:val="000000"/>
+              </w:rPr>
+              <w:t>( 0.1</w:t>
+            </w:r>
+            <w:proofErr w:type="gramEnd"/>
+            <w:r>
+              <w:rPr>
+                <w:rFonts w:ascii="Calibri" w:hAnsi="Calibri" w:cs="Calibri"/>
+                <w:color w:val="000000"/>
+              </w:rPr>
+              <w:t>)</w:t>
             </w:r>
           </w:p>
         </w:tc>
@@ -3088,7 +3504,23 @@
                 <w:rFonts w:ascii="Calibri" w:hAnsi="Calibri" w:cs="Calibri"/>
                 <w:color w:val="000000"/>
               </w:rPr>
-              <w:t>11 ( 0.4)</w:t>
+              <w:t xml:space="preserve">11 </w:t>
+            </w:r>
+            <w:proofErr w:type="gramStart"/>
+            <w:r>
+              <w:rPr>
+                <w:rFonts w:ascii="Calibri" w:hAnsi="Calibri" w:cs="Calibri"/>
+                <w:color w:val="000000"/>
+              </w:rPr>
+              <w:t>( 0.4</w:t>
+            </w:r>
+            <w:proofErr w:type="gramEnd"/>
+            <w:r>
+              <w:rPr>
+                <w:rFonts w:ascii="Calibri" w:hAnsi="Calibri" w:cs="Calibri"/>
+                <w:color w:val="000000"/>
+              </w:rPr>
+              <w:t>)</w:t>
             </w:r>
           </w:p>
         </w:tc>
@@ -3115,7 +3547,23 @@
                 <w:rFonts w:ascii="Calibri" w:hAnsi="Calibri" w:cs="Calibri"/>
                 <w:color w:val="000000"/>
               </w:rPr>
-              <w:t>7 ( 0.1)</w:t>
+              <w:t xml:space="preserve">7 </w:t>
+            </w:r>
+            <w:proofErr w:type="gramStart"/>
+            <w:r>
+              <w:rPr>
+                <w:rFonts w:ascii="Calibri" w:hAnsi="Calibri" w:cs="Calibri"/>
+                <w:color w:val="000000"/>
+              </w:rPr>
+              <w:t>( 0.1</w:t>
+            </w:r>
+            <w:proofErr w:type="gramEnd"/>
+            <w:r>
+              <w:rPr>
+                <w:rFonts w:ascii="Calibri" w:hAnsi="Calibri" w:cs="Calibri"/>
+                <w:color w:val="000000"/>
+              </w:rPr>
+              <w:t>)</w:t>
             </w:r>
           </w:p>
         </w:tc>
@@ -3163,13 +3611,23 @@
                 <w:color w:val="000000"/>
               </w:rPr>
             </w:pPr>
+            <w:proofErr w:type="gramStart"/>
             <w:r>
               <w:rPr>
                 <w:rFonts w:ascii="Calibri" w:hAnsi="Calibri" w:cs="Calibri"/>
                 <w:bCs w:val="0"/>
                 <w:color w:val="000000"/>
               </w:rPr>
-              <w:t>HEROIN  (%)</w:t>
+              <w:t>HEROIN  (</w:t>
+            </w:r>
+            <w:proofErr w:type="gramEnd"/>
+            <w:r>
+              <w:rPr>
+                <w:rFonts w:ascii="Calibri" w:hAnsi="Calibri" w:cs="Calibri"/>
+                <w:bCs w:val="0"/>
+                <w:color w:val="000000"/>
+              </w:rPr>
+              <w:t>%)</w:t>
             </w:r>
           </w:p>
         </w:tc>
@@ -3274,13 +3732,23 @@
                 <w:color w:val="000000"/>
               </w:rPr>
             </w:pPr>
+            <w:proofErr w:type="gramStart"/>
             <w:r>
               <w:rPr>
                 <w:rFonts w:ascii="Calibri" w:hAnsi="Calibri" w:cs="Calibri"/>
                 <w:bCs w:val="0"/>
                 <w:color w:val="000000"/>
               </w:rPr>
-              <w:t>FENTANYL  (%)</w:t>
+              <w:t>FENTANYL  (</w:t>
+            </w:r>
+            <w:proofErr w:type="gramEnd"/>
+            <w:r>
+              <w:rPr>
+                <w:rFonts w:ascii="Calibri" w:hAnsi="Calibri" w:cs="Calibri"/>
+                <w:bCs w:val="0"/>
+                <w:color w:val="000000"/>
+              </w:rPr>
+              <w:t>%)</w:t>
             </w:r>
           </w:p>
         </w:tc>
@@ -3425,7 +3893,23 @@
                 <w:rFonts w:ascii="Calibri" w:hAnsi="Calibri" w:cs="Calibri"/>
                 <w:color w:val="000000"/>
               </w:rPr>
-              <w:t>282 ( 9.8)</w:t>
+              <w:t xml:space="preserve">282 </w:t>
+            </w:r>
+            <w:proofErr w:type="gramStart"/>
+            <w:r>
+              <w:rPr>
+                <w:rFonts w:ascii="Calibri" w:hAnsi="Calibri" w:cs="Calibri"/>
+                <w:color w:val="000000"/>
+              </w:rPr>
+              <w:t>( 9.8</w:t>
+            </w:r>
+            <w:proofErr w:type="gramEnd"/>
+            <w:r>
+              <w:rPr>
+                <w:rFonts w:ascii="Calibri" w:hAnsi="Calibri" w:cs="Calibri"/>
+                <w:color w:val="000000"/>
+              </w:rPr>
+              <w:t>)</w:t>
             </w:r>
           </w:p>
         </w:tc>
@@ -3648,7 +4132,23 @@
                 <w:rFonts w:ascii="Calibri" w:hAnsi="Calibri" w:cs="Calibri"/>
                 <w:color w:val="000000"/>
               </w:rPr>
-              <w:t>367 ( 6.5)</w:t>
+              <w:t xml:space="preserve">367 </w:t>
+            </w:r>
+            <w:proofErr w:type="gramStart"/>
+            <w:r>
+              <w:rPr>
+                <w:rFonts w:ascii="Calibri" w:hAnsi="Calibri" w:cs="Calibri"/>
+                <w:color w:val="000000"/>
+              </w:rPr>
+              <w:t>( 6.5</w:t>
+            </w:r>
+            <w:proofErr w:type="gramEnd"/>
+            <w:r>
+              <w:rPr>
+                <w:rFonts w:ascii="Calibri" w:hAnsi="Calibri" w:cs="Calibri"/>
+                <w:color w:val="000000"/>
+              </w:rPr>
+              <w:t>)</w:t>
             </w:r>
           </w:p>
         </w:tc>
@@ -3721,7 +4221,23 @@
                 <w:rFonts w:ascii="Calibri" w:hAnsi="Calibri" w:cs="Calibri"/>
                 <w:color w:val="000000"/>
               </w:rPr>
-              <w:t>129 ( 4.5)</w:t>
+              <w:t xml:space="preserve">129 </w:t>
+            </w:r>
+            <w:proofErr w:type="gramStart"/>
+            <w:r>
+              <w:rPr>
+                <w:rFonts w:ascii="Calibri" w:hAnsi="Calibri" w:cs="Calibri"/>
+                <w:color w:val="000000"/>
+              </w:rPr>
+              <w:t>( 4.5</w:t>
+            </w:r>
+            <w:proofErr w:type="gramEnd"/>
+            <w:r>
+              <w:rPr>
+                <w:rFonts w:ascii="Calibri" w:hAnsi="Calibri" w:cs="Calibri"/>
+                <w:color w:val="000000"/>
+              </w:rPr>
+              <w:t>)</w:t>
             </w:r>
           </w:p>
         </w:tc>
@@ -3745,7 +4261,23 @@
                 <w:rFonts w:ascii="Calibri" w:hAnsi="Calibri" w:cs="Calibri"/>
                 <w:color w:val="000000"/>
               </w:rPr>
-              <w:t>436 ( 7.7)</w:t>
+              <w:t xml:space="preserve">436 </w:t>
+            </w:r>
+            <w:proofErr w:type="gramStart"/>
+            <w:r>
+              <w:rPr>
+                <w:rFonts w:ascii="Calibri" w:hAnsi="Calibri" w:cs="Calibri"/>
+                <w:color w:val="000000"/>
+              </w:rPr>
+              <w:t>( 7.7</w:t>
+            </w:r>
+            <w:proofErr w:type="gramEnd"/>
+            <w:r>
+              <w:rPr>
+                <w:rFonts w:ascii="Calibri" w:hAnsi="Calibri" w:cs="Calibri"/>
+                <w:color w:val="000000"/>
+              </w:rPr>
+              <w:t>)</w:t>
             </w:r>
           </w:p>
         </w:tc>
@@ -3910,12 +4442,12 @@
         <w:tblLook w:val="04A0" w:firstRow="1" w:lastRow="0" w:firstColumn="1" w:lastColumn="0" w:noHBand="0" w:noVBand="1"/>
       </w:tblPr>
       <w:tblGrid>
-        <w:gridCol w:w="7682"/>
-        <w:gridCol w:w="2843"/>
-        <w:gridCol w:w="3818"/>
-        <w:gridCol w:w="3142"/>
-        <w:gridCol w:w="2760"/>
-        <w:gridCol w:w="2755"/>
+        <w:gridCol w:w="3321"/>
+        <w:gridCol w:w="1217"/>
+        <w:gridCol w:w="1260"/>
+        <w:gridCol w:w="1460"/>
+        <w:gridCol w:w="1217"/>
+        <w:gridCol w:w="885"/>
       </w:tblGrid>
       <w:tr>
         <w:trPr>
@@ -4458,7 +4990,23 @@
                 <w:rFonts w:ascii="Calibri" w:hAnsi="Calibri" w:cs="Calibri"/>
                 <w:color w:val="000000"/>
               </w:rPr>
-              <w:t>4 ( 0.2)</w:t>
+              <w:t xml:space="preserve">4 </w:t>
+            </w:r>
+            <w:proofErr w:type="gramStart"/>
+            <w:r>
+              <w:rPr>
+                <w:rFonts w:ascii="Calibri" w:hAnsi="Calibri" w:cs="Calibri"/>
+                <w:color w:val="000000"/>
+              </w:rPr>
+              <w:t>( 0.2</w:t>
+            </w:r>
+            <w:proofErr w:type="gramEnd"/>
+            <w:r>
+              <w:rPr>
+                <w:rFonts w:ascii="Calibri" w:hAnsi="Calibri" w:cs="Calibri"/>
+                <w:color w:val="000000"/>
+              </w:rPr>
+              <w:t>)</w:t>
             </w:r>
           </w:p>
         </w:tc>
@@ -4486,7 +5034,23 @@
                 <w:rFonts w:ascii="Calibri" w:hAnsi="Calibri" w:cs="Calibri"/>
                 <w:color w:val="000000"/>
               </w:rPr>
-              <w:t>4 ( 0.1)</w:t>
+              <w:t xml:space="preserve">4 </w:t>
+            </w:r>
+            <w:proofErr w:type="gramStart"/>
+            <w:r>
+              <w:rPr>
+                <w:rFonts w:ascii="Calibri" w:hAnsi="Calibri" w:cs="Calibri"/>
+                <w:color w:val="000000"/>
+              </w:rPr>
+              <w:t>( 0.1</w:t>
+            </w:r>
+            <w:proofErr w:type="gramEnd"/>
+            <w:r>
+              <w:rPr>
+                <w:rFonts w:ascii="Calibri" w:hAnsi="Calibri" w:cs="Calibri"/>
+                <w:color w:val="000000"/>
+              </w:rPr>
+              <w:t>)</w:t>
             </w:r>
           </w:p>
         </w:tc>
@@ -4514,7 +5078,23 @@
                 <w:rFonts w:ascii="Calibri" w:hAnsi="Calibri" w:cs="Calibri"/>
                 <w:color w:val="000000"/>
               </w:rPr>
-              <w:t>0 ( 0.0)</w:t>
+              <w:t xml:space="preserve">0 </w:t>
+            </w:r>
+            <w:proofErr w:type="gramStart"/>
+            <w:r>
+              <w:rPr>
+                <w:rFonts w:ascii="Calibri" w:hAnsi="Calibri" w:cs="Calibri"/>
+                <w:color w:val="000000"/>
+              </w:rPr>
+              <w:t>( 0.0</w:t>
+            </w:r>
+            <w:proofErr w:type="gramEnd"/>
+            <w:r>
+              <w:rPr>
+                <w:rFonts w:ascii="Calibri" w:hAnsi="Calibri" w:cs="Calibri"/>
+                <w:color w:val="000000"/>
+              </w:rPr>
+              <w:t>)</w:t>
             </w:r>
           </w:p>
         </w:tc>
@@ -4542,7 +5122,23 @@
                 <w:rFonts w:ascii="Calibri" w:hAnsi="Calibri" w:cs="Calibri"/>
                 <w:color w:val="000000"/>
               </w:rPr>
-              <w:t>2 ( 0.2)</w:t>
+              <w:t xml:space="preserve">2 </w:t>
+            </w:r>
+            <w:proofErr w:type="gramStart"/>
+            <w:r>
+              <w:rPr>
+                <w:rFonts w:ascii="Calibri" w:hAnsi="Calibri" w:cs="Calibri"/>
+                <w:color w:val="000000"/>
+              </w:rPr>
+              <w:t>( 0.2</w:t>
+            </w:r>
+            <w:proofErr w:type="gramEnd"/>
+            <w:r>
+              <w:rPr>
+                <w:rFonts w:ascii="Calibri" w:hAnsi="Calibri" w:cs="Calibri"/>
+                <w:color w:val="000000"/>
+              </w:rPr>
+              <w:t>)</w:t>
             </w:r>
           </w:p>
         </w:tc>
@@ -4627,7 +5223,23 @@
                 <w:rFonts w:ascii="Calibri" w:hAnsi="Calibri" w:cs="Calibri"/>
                 <w:color w:val="000000"/>
               </w:rPr>
-              <w:t>12 ( 0.6)</w:t>
+              <w:t xml:space="preserve">12 </w:t>
+            </w:r>
+            <w:proofErr w:type="gramStart"/>
+            <w:r>
+              <w:rPr>
+                <w:rFonts w:ascii="Calibri" w:hAnsi="Calibri" w:cs="Calibri"/>
+                <w:color w:val="000000"/>
+              </w:rPr>
+              <w:t>( 0.6</w:t>
+            </w:r>
+            <w:proofErr w:type="gramEnd"/>
+            <w:r>
+              <w:rPr>
+                <w:rFonts w:ascii="Calibri" w:hAnsi="Calibri" w:cs="Calibri"/>
+                <w:color w:val="000000"/>
+              </w:rPr>
+              <w:t>)</w:t>
             </w:r>
           </w:p>
         </w:tc>
@@ -4657,7 +5269,23 @@
                 <w:rFonts w:ascii="Calibri" w:hAnsi="Calibri" w:cs="Calibri"/>
                 <w:color w:val="000000"/>
               </w:rPr>
-              <w:t>0 ( 0.0)</w:t>
+              <w:t xml:space="preserve">0 </w:t>
+            </w:r>
+            <w:proofErr w:type="gramStart"/>
+            <w:r>
+              <w:rPr>
+                <w:rFonts w:ascii="Calibri" w:hAnsi="Calibri" w:cs="Calibri"/>
+                <w:color w:val="000000"/>
+              </w:rPr>
+              <w:t>( 0.0</w:t>
+            </w:r>
+            <w:proofErr w:type="gramEnd"/>
+            <w:r>
+              <w:rPr>
+                <w:rFonts w:ascii="Calibri" w:hAnsi="Calibri" w:cs="Calibri"/>
+                <w:color w:val="000000"/>
+              </w:rPr>
+              <w:t>)</w:t>
             </w:r>
           </w:p>
         </w:tc>
@@ -4687,7 +5315,23 @@
                 <w:rFonts w:ascii="Calibri" w:hAnsi="Calibri" w:cs="Calibri"/>
                 <w:color w:val="000000"/>
               </w:rPr>
-              <w:t>0 ( 0.0)</w:t>
+              <w:t xml:space="preserve">0 </w:t>
+            </w:r>
+            <w:proofErr w:type="gramStart"/>
+            <w:r>
+              <w:rPr>
+                <w:rFonts w:ascii="Calibri" w:hAnsi="Calibri" w:cs="Calibri"/>
+                <w:color w:val="000000"/>
+              </w:rPr>
+              <w:t>( 0.0</w:t>
+            </w:r>
+            <w:proofErr w:type="gramEnd"/>
+            <w:r>
+              <w:rPr>
+                <w:rFonts w:ascii="Calibri" w:hAnsi="Calibri" w:cs="Calibri"/>
+                <w:color w:val="000000"/>
+              </w:rPr>
+              <w:t>)</w:t>
             </w:r>
           </w:p>
         </w:tc>
@@ -4717,7 +5361,23 @@
                 <w:rFonts w:ascii="Calibri" w:hAnsi="Calibri" w:cs="Calibri"/>
                 <w:color w:val="000000"/>
               </w:rPr>
-              <w:t>0 ( 0.0)</w:t>
+              <w:t xml:space="preserve">0 </w:t>
+            </w:r>
+            <w:proofErr w:type="gramStart"/>
+            <w:r>
+              <w:rPr>
+                <w:rFonts w:ascii="Calibri" w:hAnsi="Calibri" w:cs="Calibri"/>
+                <w:color w:val="000000"/>
+              </w:rPr>
+              <w:t>( 0.0</w:t>
+            </w:r>
+            <w:proofErr w:type="gramEnd"/>
+            <w:r>
+              <w:rPr>
+                <w:rFonts w:ascii="Calibri" w:hAnsi="Calibri" w:cs="Calibri"/>
+                <w:color w:val="000000"/>
+              </w:rPr>
+              <w:t>)</w:t>
             </w:r>
           </w:p>
         </w:tc>
@@ -4801,7 +5461,23 @@
                 <w:rFonts w:ascii="Calibri" w:hAnsi="Calibri" w:cs="Calibri"/>
                 <w:color w:val="000000"/>
               </w:rPr>
-              <w:t>96 ( 4.6)</w:t>
+              <w:t xml:space="preserve">96 </w:t>
+            </w:r>
+            <w:proofErr w:type="gramStart"/>
+            <w:r>
+              <w:rPr>
+                <w:rFonts w:ascii="Calibri" w:hAnsi="Calibri" w:cs="Calibri"/>
+                <w:color w:val="000000"/>
+              </w:rPr>
+              <w:t>( 4.6</w:t>
+            </w:r>
+            <w:proofErr w:type="gramEnd"/>
+            <w:r>
+              <w:rPr>
+                <w:rFonts w:ascii="Calibri" w:hAnsi="Calibri" w:cs="Calibri"/>
+                <w:color w:val="000000"/>
+              </w:rPr>
+              <w:t>)</w:t>
             </w:r>
           </w:p>
         </w:tc>
@@ -4829,7 +5505,23 @@
                 <w:rFonts w:ascii="Calibri" w:hAnsi="Calibri" w:cs="Calibri"/>
                 <w:color w:val="000000"/>
               </w:rPr>
-              <w:t>69 ( 1.4)</w:t>
+              <w:t xml:space="preserve">69 </w:t>
+            </w:r>
+            <w:proofErr w:type="gramStart"/>
+            <w:r>
+              <w:rPr>
+                <w:rFonts w:ascii="Calibri" w:hAnsi="Calibri" w:cs="Calibri"/>
+                <w:color w:val="000000"/>
+              </w:rPr>
+              <w:t>( 1.4</w:t>
+            </w:r>
+            <w:proofErr w:type="gramEnd"/>
+            <w:r>
+              <w:rPr>
+                <w:rFonts w:ascii="Calibri" w:hAnsi="Calibri" w:cs="Calibri"/>
+                <w:color w:val="000000"/>
+              </w:rPr>
+              <w:t>)</w:t>
             </w:r>
           </w:p>
         </w:tc>
@@ -4857,7 +5549,23 @@
                 <w:rFonts w:ascii="Calibri" w:hAnsi="Calibri" w:cs="Calibri"/>
                 <w:color w:val="000000"/>
               </w:rPr>
-              <w:t>3 ( 1.6)</w:t>
+              <w:t xml:space="preserve">3 </w:t>
+            </w:r>
+            <w:proofErr w:type="gramStart"/>
+            <w:r>
+              <w:rPr>
+                <w:rFonts w:ascii="Calibri" w:hAnsi="Calibri" w:cs="Calibri"/>
+                <w:color w:val="000000"/>
+              </w:rPr>
+              <w:t>( 1.6</w:t>
+            </w:r>
+            <w:proofErr w:type="gramEnd"/>
+            <w:r>
+              <w:rPr>
+                <w:rFonts w:ascii="Calibri" w:hAnsi="Calibri" w:cs="Calibri"/>
+                <w:color w:val="000000"/>
+              </w:rPr>
+              <w:t>)</w:t>
             </w:r>
           </w:p>
         </w:tc>
@@ -4885,7 +5593,23 @@
                 <w:rFonts w:ascii="Calibri" w:hAnsi="Calibri" w:cs="Calibri"/>
                 <w:color w:val="000000"/>
               </w:rPr>
-              <w:t>10 ( 0.9)</w:t>
+              <w:t xml:space="preserve">10 </w:t>
+            </w:r>
+            <w:proofErr w:type="gramStart"/>
+            <w:r>
+              <w:rPr>
+                <w:rFonts w:ascii="Calibri" w:hAnsi="Calibri" w:cs="Calibri"/>
+                <w:color w:val="000000"/>
+              </w:rPr>
+              <w:t>( 0.9</w:t>
+            </w:r>
+            <w:proofErr w:type="gramEnd"/>
+            <w:r>
+              <w:rPr>
+                <w:rFonts w:ascii="Calibri" w:hAnsi="Calibri" w:cs="Calibri"/>
+                <w:color w:val="000000"/>
+              </w:rPr>
+              <w:t>)</w:t>
             </w:r>
           </w:p>
         </w:tc>
@@ -5686,7 +6410,23 @@
                 <w:rFonts w:ascii="Calibri" w:hAnsi="Calibri" w:cs="Calibri"/>
                 <w:color w:val="000000"/>
               </w:rPr>
-              <w:t>371 ( 7.3)</w:t>
+              <w:t xml:space="preserve">371 </w:t>
+            </w:r>
+            <w:proofErr w:type="gramStart"/>
+            <w:r>
+              <w:rPr>
+                <w:rFonts w:ascii="Calibri" w:hAnsi="Calibri" w:cs="Calibri"/>
+                <w:color w:val="000000"/>
+              </w:rPr>
+              <w:t>( 7.3</w:t>
+            </w:r>
+            <w:proofErr w:type="gramEnd"/>
+            <w:r>
+              <w:rPr>
+                <w:rFonts w:ascii="Calibri" w:hAnsi="Calibri" w:cs="Calibri"/>
+                <w:color w:val="000000"/>
+              </w:rPr>
+              <w:t>)</w:t>
             </w:r>
           </w:p>
         </w:tc>
@@ -5746,7 +6486,23 @@
                 <w:rFonts w:ascii="Calibri" w:hAnsi="Calibri" w:cs="Calibri"/>
                 <w:color w:val="000000"/>
               </w:rPr>
-              <w:t>96 ( 8.2)</w:t>
+              <w:t xml:space="preserve">96 </w:t>
+            </w:r>
+            <w:proofErr w:type="gramStart"/>
+            <w:r>
+              <w:rPr>
+                <w:rFonts w:ascii="Calibri" w:hAnsi="Calibri" w:cs="Calibri"/>
+                <w:color w:val="000000"/>
+              </w:rPr>
+              <w:t>( 8.2</w:t>
+            </w:r>
+            <w:proofErr w:type="gramEnd"/>
+            <w:r>
+              <w:rPr>
+                <w:rFonts w:ascii="Calibri" w:hAnsi="Calibri" w:cs="Calibri"/>
+                <w:color w:val="000000"/>
+              </w:rPr>
+              <w:t>)</w:t>
             </w:r>
           </w:p>
         </w:tc>
@@ -5830,7 +6586,23 @@
                 <w:rFonts w:ascii="Calibri" w:hAnsi="Calibri" w:cs="Calibri"/>
                 <w:color w:val="000000"/>
               </w:rPr>
-              <w:t>81 ( 3.9)</w:t>
+              <w:t xml:space="preserve">81 </w:t>
+            </w:r>
+            <w:proofErr w:type="gramStart"/>
+            <w:r>
+              <w:rPr>
+                <w:rFonts w:ascii="Calibri" w:hAnsi="Calibri" w:cs="Calibri"/>
+                <w:color w:val="000000"/>
+              </w:rPr>
+              <w:t>( 3.9</w:t>
+            </w:r>
+            <w:proofErr w:type="gramEnd"/>
+            <w:r>
+              <w:rPr>
+                <w:rFonts w:ascii="Calibri" w:hAnsi="Calibri" w:cs="Calibri"/>
+                <w:color w:val="000000"/>
+              </w:rPr>
+              <w:t>)</w:t>
             </w:r>
           </w:p>
         </w:tc>
@@ -5858,7 +6630,23 @@
                 <w:rFonts w:ascii="Calibri" w:hAnsi="Calibri" w:cs="Calibri"/>
                 <w:color w:val="000000"/>
               </w:rPr>
-              <w:t>88 ( 1.7)</w:t>
+              <w:t xml:space="preserve">88 </w:t>
+            </w:r>
+            <w:proofErr w:type="gramStart"/>
+            <w:r>
+              <w:rPr>
+                <w:rFonts w:ascii="Calibri" w:hAnsi="Calibri" w:cs="Calibri"/>
+                <w:color w:val="000000"/>
+              </w:rPr>
+              <w:t>( 1.7</w:t>
+            </w:r>
+            <w:proofErr w:type="gramEnd"/>
+            <w:r>
+              <w:rPr>
+                <w:rFonts w:ascii="Calibri" w:hAnsi="Calibri" w:cs="Calibri"/>
+                <w:color w:val="000000"/>
+              </w:rPr>
+              <w:t>)</w:t>
             </w:r>
           </w:p>
         </w:tc>
@@ -5886,7 +6674,23 @@
                 <w:rFonts w:ascii="Calibri" w:hAnsi="Calibri" w:cs="Calibri"/>
                 <w:color w:val="000000"/>
               </w:rPr>
-              <w:t>5 ( 2.6)</w:t>
+              <w:t xml:space="preserve">5 </w:t>
+            </w:r>
+            <w:proofErr w:type="gramStart"/>
+            <w:r>
+              <w:rPr>
+                <w:rFonts w:ascii="Calibri" w:hAnsi="Calibri" w:cs="Calibri"/>
+                <w:color w:val="000000"/>
+              </w:rPr>
+              <w:t>( 2.6</w:t>
+            </w:r>
+            <w:proofErr w:type="gramEnd"/>
+            <w:r>
+              <w:rPr>
+                <w:rFonts w:ascii="Calibri" w:hAnsi="Calibri" w:cs="Calibri"/>
+                <w:color w:val="000000"/>
+              </w:rPr>
+              <w:t>)</w:t>
             </w:r>
           </w:p>
         </w:tc>
@@ -5914,7 +6718,23 @@
                 <w:rFonts w:ascii="Calibri" w:hAnsi="Calibri" w:cs="Calibri"/>
                 <w:color w:val="000000"/>
               </w:rPr>
-              <w:t>25 ( 2.1)</w:t>
+              <w:t xml:space="preserve">25 </w:t>
+            </w:r>
+            <w:proofErr w:type="gramStart"/>
+            <w:r>
+              <w:rPr>
+                <w:rFonts w:ascii="Calibri" w:hAnsi="Calibri" w:cs="Calibri"/>
+                <w:color w:val="000000"/>
+              </w:rPr>
+              <w:t>( 2.1</w:t>
+            </w:r>
+            <w:proofErr w:type="gramEnd"/>
+            <w:r>
+              <w:rPr>
+                <w:rFonts w:ascii="Calibri" w:hAnsi="Calibri" w:cs="Calibri"/>
+                <w:color w:val="000000"/>
+              </w:rPr>
+              <w:t>)</w:t>
             </w:r>
           </w:p>
         </w:tc>
@@ -5999,7 +6819,23 @@
                 <w:rFonts w:ascii="Calibri" w:hAnsi="Calibri" w:cs="Calibri"/>
                 <w:color w:val="000000"/>
               </w:rPr>
-              <w:t>12 ( 0.6)</w:t>
+              <w:t xml:space="preserve">12 </w:t>
+            </w:r>
+            <w:proofErr w:type="gramStart"/>
+            <w:r>
+              <w:rPr>
+                <w:rFonts w:ascii="Calibri" w:hAnsi="Calibri" w:cs="Calibri"/>
+                <w:color w:val="000000"/>
+              </w:rPr>
+              <w:t>( 0.6</w:t>
+            </w:r>
+            <w:proofErr w:type="gramEnd"/>
+            <w:r>
+              <w:rPr>
+                <w:rFonts w:ascii="Calibri" w:hAnsi="Calibri" w:cs="Calibri"/>
+                <w:color w:val="000000"/>
+              </w:rPr>
+              <w:t>)</w:t>
             </w:r>
           </w:p>
         </w:tc>
@@ -6029,7 +6865,23 @@
                 <w:rFonts w:ascii="Calibri" w:hAnsi="Calibri" w:cs="Calibri"/>
                 <w:color w:val="000000"/>
               </w:rPr>
-              <w:t>15 ( 0.3)</w:t>
+              <w:t xml:space="preserve">15 </w:t>
+            </w:r>
+            <w:proofErr w:type="gramStart"/>
+            <w:r>
+              <w:rPr>
+                <w:rFonts w:ascii="Calibri" w:hAnsi="Calibri" w:cs="Calibri"/>
+                <w:color w:val="000000"/>
+              </w:rPr>
+              <w:t>( 0.3</w:t>
+            </w:r>
+            <w:proofErr w:type="gramEnd"/>
+            <w:r>
+              <w:rPr>
+                <w:rFonts w:ascii="Calibri" w:hAnsi="Calibri" w:cs="Calibri"/>
+                <w:color w:val="000000"/>
+              </w:rPr>
+              <w:t>)</w:t>
             </w:r>
           </w:p>
         </w:tc>
@@ -6059,7 +6911,23 @@
                 <w:rFonts w:ascii="Calibri" w:hAnsi="Calibri" w:cs="Calibri"/>
                 <w:color w:val="000000"/>
               </w:rPr>
-              <w:t>0 ( 0.0)</w:t>
+              <w:t xml:space="preserve">0 </w:t>
+            </w:r>
+            <w:proofErr w:type="gramStart"/>
+            <w:r>
+              <w:rPr>
+                <w:rFonts w:ascii="Calibri" w:hAnsi="Calibri" w:cs="Calibri"/>
+                <w:color w:val="000000"/>
+              </w:rPr>
+              <w:t>( 0.0</w:t>
+            </w:r>
+            <w:proofErr w:type="gramEnd"/>
+            <w:r>
+              <w:rPr>
+                <w:rFonts w:ascii="Calibri" w:hAnsi="Calibri" w:cs="Calibri"/>
+                <w:color w:val="000000"/>
+              </w:rPr>
+              <w:t>)</w:t>
             </w:r>
           </w:p>
         </w:tc>
@@ -6089,7 +6957,23 @@
                 <w:rFonts w:ascii="Calibri" w:hAnsi="Calibri" w:cs="Calibri"/>
                 <w:color w:val="000000"/>
               </w:rPr>
-              <w:t>2 ( 0.2)</w:t>
+              <w:t xml:space="preserve">2 </w:t>
+            </w:r>
+            <w:proofErr w:type="gramStart"/>
+            <w:r>
+              <w:rPr>
+                <w:rFonts w:ascii="Calibri" w:hAnsi="Calibri" w:cs="Calibri"/>
+                <w:color w:val="000000"/>
+              </w:rPr>
+              <w:t>( 0.2</w:t>
+            </w:r>
+            <w:proofErr w:type="gramEnd"/>
+            <w:r>
+              <w:rPr>
+                <w:rFonts w:ascii="Calibri" w:hAnsi="Calibri" w:cs="Calibri"/>
+                <w:color w:val="000000"/>
+              </w:rPr>
+              <w:t>)</w:t>
             </w:r>
           </w:p>
         </w:tc>
@@ -6173,7 +7057,23 @@
                 <w:rFonts w:ascii="Calibri" w:hAnsi="Calibri" w:cs="Calibri"/>
                 <w:color w:val="000000"/>
               </w:rPr>
-              <w:t>1 ( 0.0)</w:t>
+              <w:t xml:space="preserve">1 </w:t>
+            </w:r>
+            <w:proofErr w:type="gramStart"/>
+            <w:r>
+              <w:rPr>
+                <w:rFonts w:ascii="Calibri" w:hAnsi="Calibri" w:cs="Calibri"/>
+                <w:color w:val="000000"/>
+              </w:rPr>
+              <w:t>( 0.0</w:t>
+            </w:r>
+            <w:proofErr w:type="gramEnd"/>
+            <w:r>
+              <w:rPr>
+                <w:rFonts w:ascii="Calibri" w:hAnsi="Calibri" w:cs="Calibri"/>
+                <w:color w:val="000000"/>
+              </w:rPr>
+              <w:t>)</w:t>
             </w:r>
           </w:p>
         </w:tc>
@@ -6201,7 +7101,23 @@
                 <w:rFonts w:ascii="Calibri" w:hAnsi="Calibri" w:cs="Calibri"/>
                 <w:color w:val="000000"/>
               </w:rPr>
-              <w:t>1 ( 0.0)</w:t>
+              <w:t xml:space="preserve">1 </w:t>
+            </w:r>
+            <w:proofErr w:type="gramStart"/>
+            <w:r>
+              <w:rPr>
+                <w:rFonts w:ascii="Calibri" w:hAnsi="Calibri" w:cs="Calibri"/>
+                <w:color w:val="000000"/>
+              </w:rPr>
+              <w:t>( 0.0</w:t>
+            </w:r>
+            <w:proofErr w:type="gramEnd"/>
+            <w:r>
+              <w:rPr>
+                <w:rFonts w:ascii="Calibri" w:hAnsi="Calibri" w:cs="Calibri"/>
+                <w:color w:val="000000"/>
+              </w:rPr>
+              <w:t>)</w:t>
             </w:r>
           </w:p>
         </w:tc>
@@ -6229,7 +7145,23 @@
                 <w:rFonts w:ascii="Calibri" w:hAnsi="Calibri" w:cs="Calibri"/>
                 <w:color w:val="000000"/>
               </w:rPr>
-              <w:t>0 ( 0.0)</w:t>
+              <w:t xml:space="preserve">0 </w:t>
+            </w:r>
+            <w:proofErr w:type="gramStart"/>
+            <w:r>
+              <w:rPr>
+                <w:rFonts w:ascii="Calibri" w:hAnsi="Calibri" w:cs="Calibri"/>
+                <w:color w:val="000000"/>
+              </w:rPr>
+              <w:t>( 0.0</w:t>
+            </w:r>
+            <w:proofErr w:type="gramEnd"/>
+            <w:r>
+              <w:rPr>
+                <w:rFonts w:ascii="Calibri" w:hAnsi="Calibri" w:cs="Calibri"/>
+                <w:color w:val="000000"/>
+              </w:rPr>
+              <w:t>)</w:t>
             </w:r>
           </w:p>
         </w:tc>
@@ -6257,7 +7189,23 @@
                 <w:rFonts w:ascii="Calibri" w:hAnsi="Calibri" w:cs="Calibri"/>
                 <w:color w:val="000000"/>
               </w:rPr>
-              <w:t>0 ( 0.0)</w:t>
+              <w:t xml:space="preserve">0 </w:t>
+            </w:r>
+            <w:proofErr w:type="gramStart"/>
+            <w:r>
+              <w:rPr>
+                <w:rFonts w:ascii="Calibri" w:hAnsi="Calibri" w:cs="Calibri"/>
+                <w:color w:val="000000"/>
+              </w:rPr>
+              <w:t>( 0.0</w:t>
+            </w:r>
+            <w:proofErr w:type="gramEnd"/>
+            <w:r>
+              <w:rPr>
+                <w:rFonts w:ascii="Calibri" w:hAnsi="Calibri" w:cs="Calibri"/>
+                <w:color w:val="000000"/>
+              </w:rPr>
+              <w:t>)</w:t>
             </w:r>
           </w:p>
         </w:tc>
@@ -6586,7 +7534,23 @@
                 <w:rFonts w:ascii="Calibri" w:hAnsi="Calibri" w:cs="Calibri"/>
                 <w:color w:val="000000"/>
               </w:rPr>
-              <w:t>1 ( 0.0)</w:t>
+              <w:t xml:space="preserve">1 </w:t>
+            </w:r>
+            <w:proofErr w:type="gramStart"/>
+            <w:r>
+              <w:rPr>
+                <w:rFonts w:ascii="Calibri" w:hAnsi="Calibri" w:cs="Calibri"/>
+                <w:color w:val="000000"/>
+              </w:rPr>
+              <w:t>( 0.0</w:t>
+            </w:r>
+            <w:proofErr w:type="gramEnd"/>
+            <w:r>
+              <w:rPr>
+                <w:rFonts w:ascii="Calibri" w:hAnsi="Calibri" w:cs="Calibri"/>
+                <w:color w:val="000000"/>
+              </w:rPr>
+              <w:t>)</w:t>
             </w:r>
           </w:p>
         </w:tc>
@@ -6609,7 +7573,23 @@
                 <w:rFonts w:ascii="Calibri" w:hAnsi="Calibri" w:cs="Calibri"/>
                 <w:color w:val="000000"/>
               </w:rPr>
-              <w:t>1 ( 0.0)</w:t>
+              <w:t xml:space="preserve">1 </w:t>
+            </w:r>
+            <w:proofErr w:type="gramStart"/>
+            <w:r>
+              <w:rPr>
+                <w:rFonts w:ascii="Calibri" w:hAnsi="Calibri" w:cs="Calibri"/>
+                <w:color w:val="000000"/>
+              </w:rPr>
+              <w:t>( 0.0</w:t>
+            </w:r>
+            <w:proofErr w:type="gramEnd"/>
+            <w:r>
+              <w:rPr>
+                <w:rFonts w:ascii="Calibri" w:hAnsi="Calibri" w:cs="Calibri"/>
+                <w:color w:val="000000"/>
+              </w:rPr>
+              <w:t>)</w:t>
             </w:r>
           </w:p>
         </w:tc>
@@ -6632,7 +7612,23 @@
                 <w:rFonts w:ascii="Calibri" w:hAnsi="Calibri" w:cs="Calibri"/>
                 <w:color w:val="000000"/>
               </w:rPr>
-              <w:t>1 ( 0.5)</w:t>
+              <w:t xml:space="preserve">1 </w:t>
+            </w:r>
+            <w:proofErr w:type="gramStart"/>
+            <w:r>
+              <w:rPr>
+                <w:rFonts w:ascii="Calibri" w:hAnsi="Calibri" w:cs="Calibri"/>
+                <w:color w:val="000000"/>
+              </w:rPr>
+              <w:t>( 0.5</w:t>
+            </w:r>
+            <w:proofErr w:type="gramEnd"/>
+            <w:r>
+              <w:rPr>
+                <w:rFonts w:ascii="Calibri" w:hAnsi="Calibri" w:cs="Calibri"/>
+                <w:color w:val="000000"/>
+              </w:rPr>
+              <w:t>)</w:t>
             </w:r>
           </w:p>
         </w:tc>
@@ -6655,7 +7651,23 @@
                 <w:rFonts w:ascii="Calibri" w:hAnsi="Calibri" w:cs="Calibri"/>
                 <w:color w:val="000000"/>
               </w:rPr>
-              <w:t>0 ( 0.0)</w:t>
+              <w:t xml:space="preserve">0 </w:t>
+            </w:r>
+            <w:proofErr w:type="gramStart"/>
+            <w:r>
+              <w:rPr>
+                <w:rFonts w:ascii="Calibri" w:hAnsi="Calibri" w:cs="Calibri"/>
+                <w:color w:val="000000"/>
+              </w:rPr>
+              <w:t>( 0.0</w:t>
+            </w:r>
+            <w:proofErr w:type="gramEnd"/>
+            <w:r>
+              <w:rPr>
+                <w:rFonts w:ascii="Calibri" w:hAnsi="Calibri" w:cs="Calibri"/>
+                <w:color w:val="000000"/>
+              </w:rPr>
+              <w:t>)</w:t>
             </w:r>
           </w:p>
         </w:tc>
@@ -6723,7 +7735,23 @@
                 <w:rFonts w:ascii="Calibri" w:hAnsi="Calibri" w:cs="Calibri"/>
                 <w:color w:val="000000"/>
               </w:rPr>
-              <w:t>8 ( 0.4)</w:t>
+              <w:t xml:space="preserve">8 </w:t>
+            </w:r>
+            <w:proofErr w:type="gramStart"/>
+            <w:r>
+              <w:rPr>
+                <w:rFonts w:ascii="Calibri" w:hAnsi="Calibri" w:cs="Calibri"/>
+                <w:color w:val="000000"/>
+              </w:rPr>
+              <w:t>( 0.4</w:t>
+            </w:r>
+            <w:proofErr w:type="gramEnd"/>
+            <w:r>
+              <w:rPr>
+                <w:rFonts w:ascii="Calibri" w:hAnsi="Calibri" w:cs="Calibri"/>
+                <w:color w:val="000000"/>
+              </w:rPr>
+              <w:t>)</w:t>
             </w:r>
           </w:p>
         </w:tc>
@@ -6746,7 +7774,23 @@
                 <w:rFonts w:ascii="Calibri" w:hAnsi="Calibri" w:cs="Calibri"/>
                 <w:color w:val="000000"/>
               </w:rPr>
-              <w:t>12 ( 0.2)</w:t>
+              <w:t xml:space="preserve">12 </w:t>
+            </w:r>
+            <w:proofErr w:type="gramStart"/>
+            <w:r>
+              <w:rPr>
+                <w:rFonts w:ascii="Calibri" w:hAnsi="Calibri" w:cs="Calibri"/>
+                <w:color w:val="000000"/>
+              </w:rPr>
+              <w:t>( 0.2</w:t>
+            </w:r>
+            <w:proofErr w:type="gramEnd"/>
+            <w:r>
+              <w:rPr>
+                <w:rFonts w:ascii="Calibri" w:hAnsi="Calibri" w:cs="Calibri"/>
+                <w:color w:val="000000"/>
+              </w:rPr>
+              <w:t>)</w:t>
             </w:r>
           </w:p>
         </w:tc>
@@ -6769,7 +7813,23 @@
                 <w:rFonts w:ascii="Calibri" w:hAnsi="Calibri" w:cs="Calibri"/>
                 <w:color w:val="000000"/>
               </w:rPr>
-              <w:t>1 ( 0.5)</w:t>
+              <w:t xml:space="preserve">1 </w:t>
+            </w:r>
+            <w:proofErr w:type="gramStart"/>
+            <w:r>
+              <w:rPr>
+                <w:rFonts w:ascii="Calibri" w:hAnsi="Calibri" w:cs="Calibri"/>
+                <w:color w:val="000000"/>
+              </w:rPr>
+              <w:t>( 0.5</w:t>
+            </w:r>
+            <w:proofErr w:type="gramEnd"/>
+            <w:r>
+              <w:rPr>
+                <w:rFonts w:ascii="Calibri" w:hAnsi="Calibri" w:cs="Calibri"/>
+                <w:color w:val="000000"/>
+              </w:rPr>
+              <w:t>)</w:t>
             </w:r>
           </w:p>
         </w:tc>
@@ -6792,7 +7852,23 @@
                 <w:rFonts w:ascii="Calibri" w:hAnsi="Calibri" w:cs="Calibri"/>
                 <w:color w:val="000000"/>
               </w:rPr>
-              <w:t>5 ( 0.4)</w:t>
+              <w:t xml:space="preserve">5 </w:t>
+            </w:r>
+            <w:proofErr w:type="gramStart"/>
+            <w:r>
+              <w:rPr>
+                <w:rFonts w:ascii="Calibri" w:hAnsi="Calibri" w:cs="Calibri"/>
+                <w:color w:val="000000"/>
+              </w:rPr>
+              <w:t>( 0.4</w:t>
+            </w:r>
+            <w:proofErr w:type="gramEnd"/>
+            <w:r>
+              <w:rPr>
+                <w:rFonts w:ascii="Calibri" w:hAnsi="Calibri" w:cs="Calibri"/>
+                <w:color w:val="000000"/>
+              </w:rPr>
+              <w:t>)</w:t>
             </w:r>
           </w:p>
         </w:tc>
@@ -6882,7 +7958,23 @@
                 <w:rFonts w:ascii="Calibri" w:hAnsi="Calibri" w:cs="Calibri"/>
                 <w:color w:val="000000"/>
               </w:rPr>
-              <w:t>313 ( 6.2)</w:t>
+              <w:t xml:space="preserve">313 </w:t>
+            </w:r>
+            <w:proofErr w:type="gramStart"/>
+            <w:r>
+              <w:rPr>
+                <w:rFonts w:ascii="Calibri" w:hAnsi="Calibri" w:cs="Calibri"/>
+                <w:color w:val="000000"/>
+              </w:rPr>
+              <w:t>( 6.2</w:t>
+            </w:r>
+            <w:proofErr w:type="gramEnd"/>
+            <w:r>
+              <w:rPr>
+                <w:rFonts w:ascii="Calibri" w:hAnsi="Calibri" w:cs="Calibri"/>
+                <w:color w:val="000000"/>
+              </w:rPr>
+              <w:t>)</w:t>
             </w:r>
           </w:p>
         </w:tc>
@@ -6905,7 +7997,23 @@
                 <w:rFonts w:ascii="Calibri" w:hAnsi="Calibri" w:cs="Calibri"/>
                 <w:color w:val="000000"/>
               </w:rPr>
-              <w:t>11 ( 5.8)</w:t>
+              <w:t xml:space="preserve">11 </w:t>
+            </w:r>
+            <w:proofErr w:type="gramStart"/>
+            <w:r>
+              <w:rPr>
+                <w:rFonts w:ascii="Calibri" w:hAnsi="Calibri" w:cs="Calibri"/>
+                <w:color w:val="000000"/>
+              </w:rPr>
+              <w:t>( 5.8</w:t>
+            </w:r>
+            <w:proofErr w:type="gramEnd"/>
+            <w:r>
+              <w:rPr>
+                <w:rFonts w:ascii="Calibri" w:hAnsi="Calibri" w:cs="Calibri"/>
+                <w:color w:val="000000"/>
+              </w:rPr>
+              <w:t>)</w:t>
             </w:r>
           </w:p>
         </w:tc>
@@ -6928,7 +8036,23 @@
                 <w:rFonts w:ascii="Calibri" w:hAnsi="Calibri" w:cs="Calibri"/>
                 <w:color w:val="000000"/>
               </w:rPr>
-              <w:t>74 ( 6.3)</w:t>
+              <w:t xml:space="preserve">74 </w:t>
+            </w:r>
+            <w:proofErr w:type="gramStart"/>
+            <w:r>
+              <w:rPr>
+                <w:rFonts w:ascii="Calibri" w:hAnsi="Calibri" w:cs="Calibri"/>
+                <w:color w:val="000000"/>
+              </w:rPr>
+              <w:t>( 6.3</w:t>
+            </w:r>
+            <w:proofErr w:type="gramEnd"/>
+            <w:r>
+              <w:rPr>
+                <w:rFonts w:ascii="Calibri" w:hAnsi="Calibri" w:cs="Calibri"/>
+                <w:color w:val="000000"/>
+              </w:rPr>
+              <w:t>)</w:t>
             </w:r>
           </w:p>
         </w:tc>
@@ -7019,7 +8143,23 @@
                 <w:rFonts w:ascii="Calibri" w:hAnsi="Calibri" w:cs="Calibri"/>
                 <w:color w:val="000000"/>
               </w:rPr>
-              <w:t>98 ( 1.9)</w:t>
+              <w:t xml:space="preserve">98 </w:t>
+            </w:r>
+            <w:proofErr w:type="gramStart"/>
+            <w:r>
+              <w:rPr>
+                <w:rFonts w:ascii="Calibri" w:hAnsi="Calibri" w:cs="Calibri"/>
+                <w:color w:val="000000"/>
+              </w:rPr>
+              <w:t>( 1.9</w:t>
+            </w:r>
+            <w:proofErr w:type="gramEnd"/>
+            <w:r>
+              <w:rPr>
+                <w:rFonts w:ascii="Calibri" w:hAnsi="Calibri" w:cs="Calibri"/>
+                <w:color w:val="000000"/>
+              </w:rPr>
+              <w:t>)</w:t>
             </w:r>
           </w:p>
         </w:tc>
@@ -7042,7 +8182,23 @@
                 <w:rFonts w:ascii="Calibri" w:hAnsi="Calibri" w:cs="Calibri"/>
                 <w:color w:val="000000"/>
               </w:rPr>
-              <w:t>6 ( 3.2)</w:t>
+              <w:t xml:space="preserve">6 </w:t>
+            </w:r>
+            <w:proofErr w:type="gramStart"/>
+            <w:r>
+              <w:rPr>
+                <w:rFonts w:ascii="Calibri" w:hAnsi="Calibri" w:cs="Calibri"/>
+                <w:color w:val="000000"/>
+              </w:rPr>
+              <w:t>( 3.2</w:t>
+            </w:r>
+            <w:proofErr w:type="gramEnd"/>
+            <w:r>
+              <w:rPr>
+                <w:rFonts w:ascii="Calibri" w:hAnsi="Calibri" w:cs="Calibri"/>
+                <w:color w:val="000000"/>
+              </w:rPr>
+              <w:t>)</w:t>
             </w:r>
           </w:p>
         </w:tc>
@@ -7065,7 +8221,23 @@
                 <w:rFonts w:ascii="Calibri" w:hAnsi="Calibri" w:cs="Calibri"/>
                 <w:color w:val="000000"/>
               </w:rPr>
-              <w:t>10 ( 0.9)</w:t>
+              <w:t xml:space="preserve">10 </w:t>
+            </w:r>
+            <w:proofErr w:type="gramStart"/>
+            <w:r>
+              <w:rPr>
+                <w:rFonts w:ascii="Calibri" w:hAnsi="Calibri" w:cs="Calibri"/>
+                <w:color w:val="000000"/>
+              </w:rPr>
+              <w:t>( 0.9</w:t>
+            </w:r>
+            <w:proofErr w:type="gramEnd"/>
+            <w:r>
+              <w:rPr>
+                <w:rFonts w:ascii="Calibri" w:hAnsi="Calibri" w:cs="Calibri"/>
+                <w:color w:val="000000"/>
+              </w:rPr>
+              <w:t>)</w:t>
             </w:r>
           </w:p>
         </w:tc>
@@ -7482,7 +8654,23 @@
                 <w:rFonts w:ascii="Calibri" w:hAnsi="Calibri" w:cs="Calibri"/>
                 <w:color w:val="000000"/>
               </w:rPr>
-              <w:t>137 ( 6.5)</w:t>
+              <w:t xml:space="preserve">137 </w:t>
+            </w:r>
+            <w:proofErr w:type="gramStart"/>
+            <w:r>
+              <w:rPr>
+                <w:rFonts w:ascii="Calibri" w:hAnsi="Calibri" w:cs="Calibri"/>
+                <w:color w:val="000000"/>
+              </w:rPr>
+              <w:t>( 6.5</w:t>
+            </w:r>
+            <w:proofErr w:type="gramEnd"/>
+            <w:r>
+              <w:rPr>
+                <w:rFonts w:ascii="Calibri" w:hAnsi="Calibri" w:cs="Calibri"/>
+                <w:color w:val="000000"/>
+              </w:rPr>
+              <w:t>)</w:t>
             </w:r>
           </w:p>
         </w:tc>
@@ -7512,7 +8700,23 @@
                 <w:rFonts w:ascii="Calibri" w:hAnsi="Calibri" w:cs="Calibri"/>
                 <w:color w:val="000000"/>
               </w:rPr>
-              <w:t>233 ( 4.6)</w:t>
+              <w:t xml:space="preserve">233 </w:t>
+            </w:r>
+            <w:proofErr w:type="gramStart"/>
+            <w:r>
+              <w:rPr>
+                <w:rFonts w:ascii="Calibri" w:hAnsi="Calibri" w:cs="Calibri"/>
+                <w:color w:val="000000"/>
+              </w:rPr>
+              <w:t>( 4.6</w:t>
+            </w:r>
+            <w:proofErr w:type="gramEnd"/>
+            <w:r>
+              <w:rPr>
+                <w:rFonts w:ascii="Calibri" w:hAnsi="Calibri" w:cs="Calibri"/>
+                <w:color w:val="000000"/>
+              </w:rPr>
+              <w:t>)</w:t>
             </w:r>
           </w:p>
         </w:tc>
@@ -7542,7 +8746,23 @@
                 <w:rFonts w:ascii="Calibri" w:hAnsi="Calibri" w:cs="Calibri"/>
                 <w:color w:val="000000"/>
               </w:rPr>
-              <w:t>11 ( 5.8)</w:t>
+              <w:t xml:space="preserve">11 </w:t>
+            </w:r>
+            <w:proofErr w:type="gramStart"/>
+            <w:r>
+              <w:rPr>
+                <w:rFonts w:ascii="Calibri" w:hAnsi="Calibri" w:cs="Calibri"/>
+                <w:color w:val="000000"/>
+              </w:rPr>
+              <w:t>( 5.8</w:t>
+            </w:r>
+            <w:proofErr w:type="gramEnd"/>
+            <w:r>
+              <w:rPr>
+                <w:rFonts w:ascii="Calibri" w:hAnsi="Calibri" w:cs="Calibri"/>
+                <w:color w:val="000000"/>
+              </w:rPr>
+              <w:t>)</w:t>
             </w:r>
           </w:p>
         </w:tc>
@@ -7572,7 +8792,23 @@
                 <w:rFonts w:ascii="Calibri" w:hAnsi="Calibri" w:cs="Calibri"/>
                 <w:color w:val="000000"/>
               </w:rPr>
-              <w:t>69 ( 5.9)</w:t>
+              <w:t xml:space="preserve">69 </w:t>
+            </w:r>
+            <w:proofErr w:type="gramStart"/>
+            <w:r>
+              <w:rPr>
+                <w:rFonts w:ascii="Calibri" w:hAnsi="Calibri" w:cs="Calibri"/>
+                <w:color w:val="000000"/>
+              </w:rPr>
+              <w:t>( 5.9</w:t>
+            </w:r>
+            <w:proofErr w:type="gramEnd"/>
+            <w:r>
+              <w:rPr>
+                <w:rFonts w:ascii="Calibri" w:hAnsi="Calibri" w:cs="Calibri"/>
+                <w:color w:val="000000"/>
+              </w:rPr>
+              <w:t>)</w:t>
             </w:r>
           </w:p>
         </w:tc>
@@ -7656,7 +8892,23 @@
                 <w:rFonts w:ascii="Calibri" w:hAnsi="Calibri" w:cs="Calibri"/>
                 <w:color w:val="000000"/>
               </w:rPr>
-              <w:t>3 ( 0.1)</w:t>
+              <w:t xml:space="preserve">3 </w:t>
+            </w:r>
+            <w:proofErr w:type="gramStart"/>
+            <w:r>
+              <w:rPr>
+                <w:rFonts w:ascii="Calibri" w:hAnsi="Calibri" w:cs="Calibri"/>
+                <w:color w:val="000000"/>
+              </w:rPr>
+              <w:t>( 0.1</w:t>
+            </w:r>
+            <w:proofErr w:type="gramEnd"/>
+            <w:r>
+              <w:rPr>
+                <w:rFonts w:ascii="Calibri" w:hAnsi="Calibri" w:cs="Calibri"/>
+                <w:color w:val="000000"/>
+              </w:rPr>
+              <w:t>)</w:t>
             </w:r>
           </w:p>
         </w:tc>
@@ -7684,7 +8936,23 @@
                 <w:rFonts w:ascii="Calibri" w:hAnsi="Calibri" w:cs="Calibri"/>
                 <w:color w:val="000000"/>
               </w:rPr>
-              <w:t>4 ( 0.1)</w:t>
+              <w:t xml:space="preserve">4 </w:t>
+            </w:r>
+            <w:proofErr w:type="gramStart"/>
+            <w:r>
+              <w:rPr>
+                <w:rFonts w:ascii="Calibri" w:hAnsi="Calibri" w:cs="Calibri"/>
+                <w:color w:val="000000"/>
+              </w:rPr>
+              <w:t>( 0.1</w:t>
+            </w:r>
+            <w:proofErr w:type="gramEnd"/>
+            <w:r>
+              <w:rPr>
+                <w:rFonts w:ascii="Calibri" w:hAnsi="Calibri" w:cs="Calibri"/>
+                <w:color w:val="000000"/>
+              </w:rPr>
+              <w:t>)</w:t>
             </w:r>
           </w:p>
         </w:tc>
@@ -7712,7 +8980,23 @@
                 <w:rFonts w:ascii="Calibri" w:hAnsi="Calibri" w:cs="Calibri"/>
                 <w:color w:val="000000"/>
               </w:rPr>
-              <w:t>0 ( 0.0)</w:t>
+              <w:t xml:space="preserve">0 </w:t>
+            </w:r>
+            <w:proofErr w:type="gramStart"/>
+            <w:r>
+              <w:rPr>
+                <w:rFonts w:ascii="Calibri" w:hAnsi="Calibri" w:cs="Calibri"/>
+                <w:color w:val="000000"/>
+              </w:rPr>
+              <w:t>( 0.0</w:t>
+            </w:r>
+            <w:proofErr w:type="gramEnd"/>
+            <w:r>
+              <w:rPr>
+                <w:rFonts w:ascii="Calibri" w:hAnsi="Calibri" w:cs="Calibri"/>
+                <w:color w:val="000000"/>
+              </w:rPr>
+              <w:t>)</w:t>
             </w:r>
           </w:p>
         </w:tc>
@@ -7740,7 +9024,23 @@
                 <w:rFonts w:ascii="Calibri" w:hAnsi="Calibri" w:cs="Calibri"/>
                 <w:color w:val="000000"/>
               </w:rPr>
-              <w:t>1 ( 0.1)</w:t>
+              <w:t xml:space="preserve">1 </w:t>
+            </w:r>
+            <w:proofErr w:type="gramStart"/>
+            <w:r>
+              <w:rPr>
+                <w:rFonts w:ascii="Calibri" w:hAnsi="Calibri" w:cs="Calibri"/>
+                <w:color w:val="000000"/>
+              </w:rPr>
+              <w:t>( 0.1</w:t>
+            </w:r>
+            <w:proofErr w:type="gramEnd"/>
+            <w:r>
+              <w:rPr>
+                <w:rFonts w:ascii="Calibri" w:hAnsi="Calibri" w:cs="Calibri"/>
+                <w:color w:val="000000"/>
+              </w:rPr>
+              <w:t>)</w:t>
             </w:r>
           </w:p>
         </w:tc>
@@ -7915,7 +9215,23 @@
                 <w:rFonts w:ascii="Calibri" w:hAnsi="Calibri" w:cs="Calibri"/>
                 <w:color w:val="000000"/>
               </w:rPr>
-              <w:t>45 ( 3.9)</w:t>
+              <w:t xml:space="preserve">45 </w:t>
+            </w:r>
+            <w:proofErr w:type="gramStart"/>
+            <w:r>
+              <w:rPr>
+                <w:rFonts w:ascii="Calibri" w:hAnsi="Calibri" w:cs="Calibri"/>
+                <w:color w:val="000000"/>
+              </w:rPr>
+              <w:t>( 3.9</w:t>
+            </w:r>
+            <w:proofErr w:type="gramEnd"/>
+            <w:r>
+              <w:rPr>
+                <w:rFonts w:ascii="Calibri" w:hAnsi="Calibri" w:cs="Calibri"/>
+                <w:color w:val="000000"/>
+              </w:rPr>
+              <w:t>)</w:t>
             </w:r>
           </w:p>
         </w:tc>
@@ -8399,7 +9715,23 @@
                 <w:rFonts w:ascii="Calibri" w:hAnsi="Calibri" w:cs="Calibri"/>
                 <w:color w:val="000000"/>
               </w:rPr>
-              <w:t>6 ( 0.3)</w:t>
+              <w:t xml:space="preserve">6 </w:t>
+            </w:r>
+            <w:proofErr w:type="gramStart"/>
+            <w:r>
+              <w:rPr>
+                <w:rFonts w:ascii="Calibri" w:hAnsi="Calibri" w:cs="Calibri"/>
+                <w:color w:val="000000"/>
+              </w:rPr>
+              <w:t>( 0.3</w:t>
+            </w:r>
+            <w:proofErr w:type="gramEnd"/>
+            <w:r>
+              <w:rPr>
+                <w:rFonts w:ascii="Calibri" w:hAnsi="Calibri" w:cs="Calibri"/>
+                <w:color w:val="000000"/>
+              </w:rPr>
+              <w:t>)</w:t>
             </w:r>
           </w:p>
         </w:tc>
@@ -8425,7 +9757,23 @@
                 <w:rFonts w:ascii="Calibri" w:hAnsi="Calibri" w:cs="Calibri"/>
                 <w:color w:val="000000"/>
               </w:rPr>
-              <w:t>9 ( 0.2)</w:t>
+              <w:t xml:space="preserve">9 </w:t>
+            </w:r>
+            <w:proofErr w:type="gramStart"/>
+            <w:r>
+              <w:rPr>
+                <w:rFonts w:ascii="Calibri" w:hAnsi="Calibri" w:cs="Calibri"/>
+                <w:color w:val="000000"/>
+              </w:rPr>
+              <w:t>( 0.2</w:t>
+            </w:r>
+            <w:proofErr w:type="gramEnd"/>
+            <w:r>
+              <w:rPr>
+                <w:rFonts w:ascii="Calibri" w:hAnsi="Calibri" w:cs="Calibri"/>
+                <w:color w:val="000000"/>
+              </w:rPr>
+              <w:t>)</w:t>
             </w:r>
           </w:p>
         </w:tc>
@@ -8451,7 +9799,23 @@
                 <w:rFonts w:ascii="Calibri" w:hAnsi="Calibri" w:cs="Calibri"/>
                 <w:color w:val="000000"/>
               </w:rPr>
-              <w:t>0 ( 0.0)</w:t>
+              <w:t xml:space="preserve">0 </w:t>
+            </w:r>
+            <w:proofErr w:type="gramStart"/>
+            <w:r>
+              <w:rPr>
+                <w:rFonts w:ascii="Calibri" w:hAnsi="Calibri" w:cs="Calibri"/>
+                <w:color w:val="000000"/>
+              </w:rPr>
+              <w:t>( 0.0</w:t>
+            </w:r>
+            <w:proofErr w:type="gramEnd"/>
+            <w:r>
+              <w:rPr>
+                <w:rFonts w:ascii="Calibri" w:hAnsi="Calibri" w:cs="Calibri"/>
+                <w:color w:val="000000"/>
+              </w:rPr>
+              <w:t>)</w:t>
             </w:r>
           </w:p>
         </w:tc>
@@ -8477,7 +9841,23 @@
                 <w:rFonts w:ascii="Calibri" w:hAnsi="Calibri" w:cs="Calibri"/>
                 <w:color w:val="000000"/>
               </w:rPr>
-              <w:t>3 ( 0.3)</w:t>
+              <w:t xml:space="preserve">3 </w:t>
+            </w:r>
+            <w:proofErr w:type="gramStart"/>
+            <w:r>
+              <w:rPr>
+                <w:rFonts w:ascii="Calibri" w:hAnsi="Calibri" w:cs="Calibri"/>
+                <w:color w:val="000000"/>
+              </w:rPr>
+              <w:t>( 0.3</w:t>
+            </w:r>
+            <w:proofErr w:type="gramEnd"/>
+            <w:r>
+              <w:rPr>
+                <w:rFonts w:ascii="Calibri" w:hAnsi="Calibri" w:cs="Calibri"/>
+                <w:color w:val="000000"/>
+              </w:rPr>
+              <w:t>)</w:t>
             </w:r>
           </w:p>
         </w:tc>
@@ -8704,11 +10084,13 @@
                 <w:color w:val="000000"/>
               </w:rPr>
             </w:pPr>
-            <w:r>
-              <w:rPr>
-                <w:rFonts w:ascii="Calibri" w:hAnsi="Calibri" w:cs="Calibri"/>
-                <w:color w:val="000000"/>
-              </w:rPr>
+            <w:proofErr w:type="gramStart"/>
+            <w:r>
+              <w:rPr>
+                <w:rFonts w:ascii="Calibri" w:hAnsi="Calibri" w:cs="Calibri"/>
+                <w:color w:val="000000"/>
+              </w:rPr>
+              <w:lastRenderedPageBreak/>
               <w:t xml:space="preserve">UNKNOWN </w:t>
             </w:r>
             <w:r>
@@ -8719,6 +10101,7 @@
               </w:rPr>
               <w:t xml:space="preserve"> DRUG</w:t>
             </w:r>
+            <w:proofErr w:type="gramEnd"/>
           </w:p>
         </w:tc>
         <w:tc>
@@ -8769,7 +10152,7 @@
                 <w:rFonts w:ascii="Calibri" w:hAnsi="Calibri" w:cs="Calibri"/>
                 <w:color w:val="000000"/>
               </w:rPr>
-              <w:t>77 ( 1.5)</w:t>
+              <w:t>77 (1.5)</w:t>
             </w:r>
           </w:p>
         </w:tc>
@@ -8795,7 +10178,16 @@
                 <w:rFonts w:ascii="Calibri" w:hAnsi="Calibri" w:cs="Calibri"/>
                 <w:color w:val="000000"/>
               </w:rPr>
-              <w:t>4 ( 2.1)</w:t>
+              <w:t>4 (</w:t>
+            </w:r>
+            <w:bookmarkStart w:id="0" w:name="_GoBack"/>
+            <w:bookmarkEnd w:id="0"/>
+            <w:r>
+              <w:rPr>
+                <w:rFonts w:ascii="Calibri" w:hAnsi="Calibri" w:cs="Calibri"/>
+                <w:color w:val="000000"/>
+              </w:rPr>
+              <w:t>2.1)</w:t>
             </w:r>
           </w:p>
         </w:tc>
@@ -8821,7 +10213,7 @@
                 <w:rFonts w:ascii="Calibri" w:hAnsi="Calibri" w:cs="Calibri"/>
                 <w:color w:val="000000"/>
               </w:rPr>
-              <w:t>21 ( 1.8)</w:t>
+              <w:t>21 (1.8)</w:t>
             </w:r>
           </w:p>
         </w:tc>
@@ -9263,7 +10655,7 @@
                 <w:rFonts w:ascii="Calibri" w:hAnsi="Calibri" w:cs="Calibri"/>
                 <w:color w:val="000000"/>
               </w:rPr>
-              <w:t>248 ( 4.9)</w:t>
+              <w:t>248 (4.9)</w:t>
             </w:r>
           </w:p>
         </w:tc>
@@ -9291,7 +10683,7 @@
                 <w:rFonts w:ascii="Calibri" w:hAnsi="Calibri" w:cs="Calibri"/>
                 <w:color w:val="000000"/>
               </w:rPr>
-              <w:t>7 ( 3.7)</w:t>
+              <w:t>7 (3.7)</w:t>
             </w:r>
           </w:p>
         </w:tc>
@@ -9319,7 +10711,7 @@
                 <w:rFonts w:ascii="Calibri" w:hAnsi="Calibri" w:cs="Calibri"/>
                 <w:color w:val="000000"/>
               </w:rPr>
-              <w:t>44 ( 3.8)</w:t>
+              <w:t>44 (3.8)</w:t>
             </w:r>
           </w:p>
         </w:tc>
@@ -9541,13 +10933,7 @@
         <w:rPr>
           <w:b/>
         </w:rPr>
-        <w:t xml:space="preserve">: Breakdown of Victims by </w:t>
-      </w:r>
-      <w:r>
-        <w:rPr>
-          <w:b/>
-        </w:rPr>
-        <w:t>Use of Unknown Drug</w:t>
+        <w:t>: Breakdown of Victims by Use of Unknown Drug</w:t>
       </w:r>
     </w:p>
     <w:p/>
@@ -9912,7 +11298,23 @@
                 <w:rFonts w:ascii="Calibri" w:hAnsi="Calibri"/>
                 <w:color w:val="000000"/>
               </w:rPr>
-              <w:t>10 ( 0.1)</w:t>
+              <w:t xml:space="preserve">10 </w:t>
+            </w:r>
+            <w:proofErr w:type="gramStart"/>
+            <w:r>
+              <w:rPr>
+                <w:rFonts w:ascii="Calibri" w:hAnsi="Calibri"/>
+                <w:color w:val="000000"/>
+              </w:rPr>
+              <w:t>( 0.1</w:t>
+            </w:r>
+            <w:proofErr w:type="gramEnd"/>
+            <w:r>
+              <w:rPr>
+                <w:rFonts w:ascii="Calibri" w:hAnsi="Calibri"/>
+                <w:color w:val="000000"/>
+              </w:rPr>
+              <w:t>)</w:t>
             </w:r>
           </w:p>
         </w:tc>
@@ -9936,7 +11338,23 @@
                 <w:rFonts w:ascii="Calibri" w:hAnsi="Calibri"/>
                 <w:color w:val="000000"/>
               </w:rPr>
-              <w:t>0 ( 0.0)</w:t>
+              <w:t xml:space="preserve">0 </w:t>
+            </w:r>
+            <w:proofErr w:type="gramStart"/>
+            <w:r>
+              <w:rPr>
+                <w:rFonts w:ascii="Calibri" w:hAnsi="Calibri"/>
+                <w:color w:val="000000"/>
+              </w:rPr>
+              <w:t>( 0.0</w:t>
+            </w:r>
+            <w:proofErr w:type="gramEnd"/>
+            <w:r>
+              <w:rPr>
+                <w:rFonts w:ascii="Calibri" w:hAnsi="Calibri"/>
+                <w:color w:val="000000"/>
+              </w:rPr>
+              <w:t>)</w:t>
             </w:r>
           </w:p>
         </w:tc>
@@ -10020,7 +11438,23 @@
                 <w:rFonts w:ascii="Calibri" w:hAnsi="Calibri"/>
                 <w:color w:val="000000"/>
               </w:rPr>
-              <w:t>11 ( 0.2)</w:t>
+              <w:t xml:space="preserve">11 </w:t>
+            </w:r>
+            <w:proofErr w:type="gramStart"/>
+            <w:r>
+              <w:rPr>
+                <w:rFonts w:ascii="Calibri" w:hAnsi="Calibri"/>
+                <w:color w:val="000000"/>
+              </w:rPr>
+              <w:t>( 0.2</w:t>
+            </w:r>
+            <w:proofErr w:type="gramEnd"/>
+            <w:r>
+              <w:rPr>
+                <w:rFonts w:ascii="Calibri" w:hAnsi="Calibri"/>
+                <w:color w:val="000000"/>
+              </w:rPr>
+              <w:t>)</w:t>
             </w:r>
           </w:p>
         </w:tc>
@@ -10044,7 +11478,23 @@
                 <w:rFonts w:ascii="Calibri" w:hAnsi="Calibri"/>
                 <w:color w:val="000000"/>
               </w:rPr>
-              <w:t>1 ( 0.1)</w:t>
+              <w:t xml:space="preserve">1 </w:t>
+            </w:r>
+            <w:proofErr w:type="gramStart"/>
+            <w:r>
+              <w:rPr>
+                <w:rFonts w:ascii="Calibri" w:hAnsi="Calibri"/>
+                <w:color w:val="000000"/>
+              </w:rPr>
+              <w:t>( 0.1</w:t>
+            </w:r>
+            <w:proofErr w:type="gramEnd"/>
+            <w:r>
+              <w:rPr>
+                <w:rFonts w:ascii="Calibri" w:hAnsi="Calibri"/>
+                <w:color w:val="000000"/>
+              </w:rPr>
+              <w:t>)</w:t>
             </w:r>
           </w:p>
         </w:tc>
@@ -10129,7 +11579,23 @@
                 <w:rFonts w:ascii="Calibri" w:hAnsi="Calibri"/>
                 <w:color w:val="000000"/>
               </w:rPr>
-              <w:t>145 ( 2.0)</w:t>
+              <w:t xml:space="preserve">145 </w:t>
+            </w:r>
+            <w:proofErr w:type="gramStart"/>
+            <w:r>
+              <w:rPr>
+                <w:rFonts w:ascii="Calibri" w:hAnsi="Calibri"/>
+                <w:color w:val="000000"/>
+              </w:rPr>
+              <w:t>( 2.0</w:t>
+            </w:r>
+            <w:proofErr w:type="gramEnd"/>
+            <w:r>
+              <w:rPr>
+                <w:rFonts w:ascii="Calibri" w:hAnsi="Calibri"/>
+                <w:color w:val="000000"/>
+              </w:rPr>
+              <w:t>)</w:t>
             </w:r>
           </w:p>
         </w:tc>
@@ -10153,7 +11619,23 @@
                 <w:rFonts w:ascii="Calibri" w:hAnsi="Calibri"/>
                 <w:color w:val="000000"/>
               </w:rPr>
-              <w:t>33 ( 2.5)</w:t>
+              <w:t xml:space="preserve">33 </w:t>
+            </w:r>
+            <w:proofErr w:type="gramStart"/>
+            <w:r>
+              <w:rPr>
+                <w:rFonts w:ascii="Calibri" w:hAnsi="Calibri"/>
+                <w:color w:val="000000"/>
+              </w:rPr>
+              <w:t>( 2.5</w:t>
+            </w:r>
+            <w:proofErr w:type="gramEnd"/>
+            <w:r>
+              <w:rPr>
+                <w:rFonts w:ascii="Calibri" w:hAnsi="Calibri"/>
+                <w:color w:val="000000"/>
+              </w:rPr>
+              <w:t>)</w:t>
             </w:r>
           </w:p>
         </w:tc>
@@ -10629,7 +12111,23 @@
                 <w:rFonts w:ascii="Calibri" w:hAnsi="Calibri"/>
                 <w:color w:val="000000"/>
               </w:rPr>
-              <w:t>582 ( 8.1)</w:t>
+              <w:t xml:space="preserve">582 </w:t>
+            </w:r>
+            <w:proofErr w:type="gramStart"/>
+            <w:r>
+              <w:rPr>
+                <w:rFonts w:ascii="Calibri" w:hAnsi="Calibri"/>
+                <w:color w:val="000000"/>
+              </w:rPr>
+              <w:t>( 8.1</w:t>
+            </w:r>
+            <w:proofErr w:type="gramEnd"/>
+            <w:r>
+              <w:rPr>
+                <w:rFonts w:ascii="Calibri" w:hAnsi="Calibri"/>
+                <w:color w:val="000000"/>
+              </w:rPr>
+              <w:t>)</w:t>
             </w:r>
           </w:p>
         </w:tc>
@@ -10724,7 +12222,23 @@
                 <w:rFonts w:ascii="Calibri" w:hAnsi="Calibri"/>
                 <w:color w:val="000000"/>
               </w:rPr>
-              <w:t>154 ( 2.1)</w:t>
+              <w:t xml:space="preserve">154 </w:t>
+            </w:r>
+            <w:proofErr w:type="gramStart"/>
+            <w:r>
+              <w:rPr>
+                <w:rFonts w:ascii="Calibri" w:hAnsi="Calibri"/>
+                <w:color w:val="000000"/>
+              </w:rPr>
+              <w:t>( 2.1</w:t>
+            </w:r>
+            <w:proofErr w:type="gramEnd"/>
+            <w:r>
+              <w:rPr>
+                <w:rFonts w:ascii="Calibri" w:hAnsi="Calibri"/>
+                <w:color w:val="000000"/>
+              </w:rPr>
+              <w:t>)</w:t>
             </w:r>
           </w:p>
         </w:tc>
@@ -10748,7 +12262,23 @@
                 <w:rFonts w:ascii="Calibri" w:hAnsi="Calibri"/>
                 <w:color w:val="000000"/>
               </w:rPr>
-              <w:t>45 ( 3.4)</w:t>
+              <w:t xml:space="preserve">45 </w:t>
+            </w:r>
+            <w:proofErr w:type="gramStart"/>
+            <w:r>
+              <w:rPr>
+                <w:rFonts w:ascii="Calibri" w:hAnsi="Calibri"/>
+                <w:color w:val="000000"/>
+              </w:rPr>
+              <w:t>( 3.4</w:t>
+            </w:r>
+            <w:proofErr w:type="gramEnd"/>
+            <w:r>
+              <w:rPr>
+                <w:rFonts w:ascii="Calibri" w:hAnsi="Calibri"/>
+                <w:color w:val="000000"/>
+              </w:rPr>
+              <w:t>)</w:t>
             </w:r>
           </w:p>
         </w:tc>
@@ -10818,7 +12348,23 @@
                 <w:rFonts w:ascii="Calibri" w:hAnsi="Calibri"/>
                 <w:color w:val="000000"/>
               </w:rPr>
-              <w:t>26 ( 0.4)</w:t>
+              <w:t xml:space="preserve">26 </w:t>
+            </w:r>
+            <w:proofErr w:type="gramStart"/>
+            <w:r>
+              <w:rPr>
+                <w:rFonts w:ascii="Calibri" w:hAnsi="Calibri"/>
+                <w:color w:val="000000"/>
+              </w:rPr>
+              <w:t>( 0.4</w:t>
+            </w:r>
+            <w:proofErr w:type="gramEnd"/>
+            <w:r>
+              <w:rPr>
+                <w:rFonts w:ascii="Calibri" w:hAnsi="Calibri"/>
+                <w:color w:val="000000"/>
+              </w:rPr>
+              <w:t>)</w:t>
             </w:r>
           </w:p>
         </w:tc>
@@ -10842,7 +12388,23 @@
                 <w:rFonts w:ascii="Calibri" w:hAnsi="Calibri"/>
                 <w:color w:val="000000"/>
               </w:rPr>
-              <w:t>3 ( 0.2)</w:t>
+              <w:t xml:space="preserve">3 </w:t>
+            </w:r>
+            <w:proofErr w:type="gramStart"/>
+            <w:r>
+              <w:rPr>
+                <w:rFonts w:ascii="Calibri" w:hAnsi="Calibri"/>
+                <w:color w:val="000000"/>
+              </w:rPr>
+              <w:t>( 0.2</w:t>
+            </w:r>
+            <w:proofErr w:type="gramEnd"/>
+            <w:r>
+              <w:rPr>
+                <w:rFonts w:ascii="Calibri" w:hAnsi="Calibri"/>
+                <w:color w:val="000000"/>
+              </w:rPr>
+              <w:t>)</w:t>
             </w:r>
           </w:p>
         </w:tc>
@@ -10913,7 +12475,23 @@
                 <w:rFonts w:ascii="Calibri" w:hAnsi="Calibri"/>
                 <w:color w:val="000000"/>
               </w:rPr>
-              <w:t>2 ( 0.0)</w:t>
+              <w:t xml:space="preserve">2 </w:t>
+            </w:r>
+            <w:proofErr w:type="gramStart"/>
+            <w:r>
+              <w:rPr>
+                <w:rFonts w:ascii="Calibri" w:hAnsi="Calibri"/>
+                <w:color w:val="000000"/>
+              </w:rPr>
+              <w:t>( 0.0</w:t>
+            </w:r>
+            <w:proofErr w:type="gramEnd"/>
+            <w:r>
+              <w:rPr>
+                <w:rFonts w:ascii="Calibri" w:hAnsi="Calibri"/>
+                <w:color w:val="000000"/>
+              </w:rPr>
+              <w:t>)</w:t>
             </w:r>
           </w:p>
         </w:tc>
@@ -10937,7 +12515,23 @@
                 <w:rFonts w:ascii="Calibri" w:hAnsi="Calibri"/>
                 <w:color w:val="000000"/>
               </w:rPr>
-              <w:t>0 ( 0.0)</w:t>
+              <w:t xml:space="preserve">0 </w:t>
+            </w:r>
+            <w:proofErr w:type="gramStart"/>
+            <w:r>
+              <w:rPr>
+                <w:rFonts w:ascii="Calibri" w:hAnsi="Calibri"/>
+                <w:color w:val="000000"/>
+              </w:rPr>
+              <w:t>( 0.0</w:t>
+            </w:r>
+            <w:proofErr w:type="gramEnd"/>
+            <w:r>
+              <w:rPr>
+                <w:rFonts w:ascii="Calibri" w:hAnsi="Calibri"/>
+                <w:color w:val="000000"/>
+              </w:rPr>
+              <w:t>)</w:t>
             </w:r>
           </w:p>
         </w:tc>
@@ -11184,7 +12778,23 @@
                 <w:rFonts w:ascii="Calibri" w:hAnsi="Calibri"/>
                 <w:color w:val="000000"/>
               </w:rPr>
-              <w:t>Native    2 ( 0.0)</w:t>
+              <w:t xml:space="preserve">Native    2 </w:t>
+            </w:r>
+            <w:proofErr w:type="gramStart"/>
+            <w:r>
+              <w:rPr>
+                <w:rFonts w:ascii="Calibri" w:hAnsi="Calibri"/>
+                <w:color w:val="000000"/>
+              </w:rPr>
+              <w:t>( 0.0</w:t>
+            </w:r>
+            <w:proofErr w:type="gramEnd"/>
+            <w:r>
+              <w:rPr>
+                <w:rFonts w:ascii="Calibri" w:hAnsi="Calibri"/>
+                <w:color w:val="000000"/>
+              </w:rPr>
+              <w:t>)</w:t>
             </w:r>
           </w:p>
         </w:tc>
@@ -11207,7 +12817,23 @@
                 <w:rFonts w:ascii="Calibri" w:hAnsi="Calibri"/>
                 <w:color w:val="000000"/>
               </w:rPr>
-              <w:t>1 ( 0.1)</w:t>
+              <w:t xml:space="preserve">1 </w:t>
+            </w:r>
+            <w:proofErr w:type="gramStart"/>
+            <w:r>
+              <w:rPr>
+                <w:rFonts w:ascii="Calibri" w:hAnsi="Calibri"/>
+                <w:color w:val="000000"/>
+              </w:rPr>
+              <w:t>( 0.1</w:t>
+            </w:r>
+            <w:proofErr w:type="gramEnd"/>
+            <w:r>
+              <w:rPr>
+                <w:rFonts w:ascii="Calibri" w:hAnsi="Calibri"/>
+                <w:color w:val="000000"/>
+              </w:rPr>
+              <w:t>)</w:t>
             </w:r>
           </w:p>
         </w:tc>
@@ -11275,7 +12901,23 @@
                 <w:rFonts w:ascii="Calibri" w:hAnsi="Calibri"/>
                 <w:color w:val="000000"/>
               </w:rPr>
-              <w:t>24 ( 0.3)</w:t>
+              <w:t xml:space="preserve">24 </w:t>
+            </w:r>
+            <w:proofErr w:type="gramStart"/>
+            <w:r>
+              <w:rPr>
+                <w:rFonts w:ascii="Calibri" w:hAnsi="Calibri"/>
+                <w:color w:val="000000"/>
+              </w:rPr>
+              <w:t>( 0.3</w:t>
+            </w:r>
+            <w:proofErr w:type="gramEnd"/>
+            <w:r>
+              <w:rPr>
+                <w:rFonts w:ascii="Calibri" w:hAnsi="Calibri"/>
+                <w:color w:val="000000"/>
+              </w:rPr>
+              <w:t>)</w:t>
             </w:r>
           </w:p>
         </w:tc>
@@ -11298,7 +12940,23 @@
                 <w:rFonts w:ascii="Calibri" w:hAnsi="Calibri"/>
                 <w:color w:val="000000"/>
               </w:rPr>
-              <w:t>2 ( 0.2)</w:t>
+              <w:t xml:space="preserve">2 </w:t>
+            </w:r>
+            <w:proofErr w:type="gramStart"/>
+            <w:r>
+              <w:rPr>
+                <w:rFonts w:ascii="Calibri" w:hAnsi="Calibri"/>
+                <w:color w:val="000000"/>
+              </w:rPr>
+              <w:t>( 0.2</w:t>
+            </w:r>
+            <w:proofErr w:type="gramEnd"/>
+            <w:r>
+              <w:rPr>
+                <w:rFonts w:ascii="Calibri" w:hAnsi="Calibri"/>
+                <w:color w:val="000000"/>
+              </w:rPr>
+              <w:t>)</w:t>
             </w:r>
           </w:p>
         </w:tc>
@@ -11365,7 +13023,23 @@
                 <w:rFonts w:ascii="Calibri" w:hAnsi="Calibri"/>
                 <w:color w:val="000000"/>
               </w:rPr>
-              <w:t>523 ( 7.2)</w:t>
+              <w:t xml:space="preserve">523 </w:t>
+            </w:r>
+            <w:proofErr w:type="gramStart"/>
+            <w:r>
+              <w:rPr>
+                <w:rFonts w:ascii="Calibri" w:hAnsi="Calibri"/>
+                <w:color w:val="000000"/>
+              </w:rPr>
+              <w:t>( 7.2</w:t>
+            </w:r>
+            <w:proofErr w:type="gramEnd"/>
+            <w:r>
+              <w:rPr>
+                <w:rFonts w:ascii="Calibri" w:hAnsi="Calibri"/>
+                <w:color w:val="000000"/>
+              </w:rPr>
+              <w:t>)</w:t>
             </w:r>
           </w:p>
         </w:tc>
@@ -11462,7 +13136,23 @@
                 <w:rFonts w:ascii="Calibri" w:hAnsi="Calibri"/>
                 <w:color w:val="000000"/>
               </w:rPr>
-              <w:t>143 ( 2.0)</w:t>
+              <w:t xml:space="preserve">143 </w:t>
+            </w:r>
+            <w:proofErr w:type="gramStart"/>
+            <w:r>
+              <w:rPr>
+                <w:rFonts w:ascii="Calibri" w:hAnsi="Calibri"/>
+                <w:color w:val="000000"/>
+              </w:rPr>
+              <w:t>( 2.0</w:t>
+            </w:r>
+            <w:proofErr w:type="gramEnd"/>
+            <w:r>
+              <w:rPr>
+                <w:rFonts w:ascii="Calibri" w:hAnsi="Calibri"/>
+                <w:color w:val="000000"/>
+              </w:rPr>
+              <w:t>)</w:t>
             </w:r>
           </w:p>
         </w:tc>
@@ -11750,7 +13440,23 @@
                 <w:rFonts w:ascii="Calibri" w:hAnsi="Calibri"/>
                 <w:color w:val="000000"/>
               </w:rPr>
-              <w:t>372 ( 5.2)</w:t>
+              <w:t xml:space="preserve">372 </w:t>
+            </w:r>
+            <w:proofErr w:type="gramStart"/>
+            <w:r>
+              <w:rPr>
+                <w:rFonts w:ascii="Calibri" w:hAnsi="Calibri"/>
+                <w:color w:val="000000"/>
+              </w:rPr>
+              <w:t>( 5.2</w:t>
+            </w:r>
+            <w:proofErr w:type="gramEnd"/>
+            <w:r>
+              <w:rPr>
+                <w:rFonts w:ascii="Calibri" w:hAnsi="Calibri"/>
+                <w:color w:val="000000"/>
+              </w:rPr>
+              <w:t>)</w:t>
             </w:r>
           </w:p>
         </w:tc>
@@ -11774,7 +13480,23 @@
                 <w:rFonts w:ascii="Calibri" w:hAnsi="Calibri"/>
                 <w:color w:val="000000"/>
               </w:rPr>
-              <w:t>78 ( 6.0)</w:t>
+              <w:t xml:space="preserve">78 </w:t>
+            </w:r>
+            <w:proofErr w:type="gramStart"/>
+            <w:r>
+              <w:rPr>
+                <w:rFonts w:ascii="Calibri" w:hAnsi="Calibri"/>
+                <w:color w:val="000000"/>
+              </w:rPr>
+              <w:t>( 6.0</w:t>
+            </w:r>
+            <w:proofErr w:type="gramEnd"/>
+            <w:r>
+              <w:rPr>
+                <w:rFonts w:ascii="Calibri" w:hAnsi="Calibri"/>
+                <w:color w:val="000000"/>
+              </w:rPr>
+              <w:t>)</w:t>
             </w:r>
           </w:p>
         </w:tc>
@@ -11845,7 +13567,23 @@
                 <w:rFonts w:ascii="Calibri" w:hAnsi="Calibri"/>
                 <w:color w:val="000000"/>
               </w:rPr>
-              <w:t>5 ( 0.1)</w:t>
+              <w:t xml:space="preserve">5 </w:t>
+            </w:r>
+            <w:proofErr w:type="gramStart"/>
+            <w:r>
+              <w:rPr>
+                <w:rFonts w:ascii="Calibri" w:hAnsi="Calibri"/>
+                <w:color w:val="000000"/>
+              </w:rPr>
+              <w:t>( 0.1</w:t>
+            </w:r>
+            <w:proofErr w:type="gramEnd"/>
+            <w:r>
+              <w:rPr>
+                <w:rFonts w:ascii="Calibri" w:hAnsi="Calibri"/>
+                <w:color w:val="000000"/>
+              </w:rPr>
+              <w:t>)</w:t>
             </w:r>
           </w:p>
         </w:tc>
@@ -11869,7 +13607,23 @@
                 <w:rFonts w:ascii="Calibri" w:hAnsi="Calibri"/>
                 <w:color w:val="000000"/>
               </w:rPr>
-              <w:t>3 ( 0.2)</w:t>
+              <w:t xml:space="preserve">3 </w:t>
+            </w:r>
+            <w:proofErr w:type="gramStart"/>
+            <w:r>
+              <w:rPr>
+                <w:rFonts w:ascii="Calibri" w:hAnsi="Calibri"/>
+                <w:color w:val="000000"/>
+              </w:rPr>
+              <w:t>( 0.2</w:t>
+            </w:r>
+            <w:proofErr w:type="gramEnd"/>
+            <w:r>
+              <w:rPr>
+                <w:rFonts w:ascii="Calibri" w:hAnsi="Calibri"/>
+                <w:color w:val="000000"/>
+              </w:rPr>
+              <w:t>)</w:t>
             </w:r>
           </w:p>
         </w:tc>
@@ -12289,6 +14043,7 @@
                 <w:rFonts w:ascii="Calibri" w:hAnsi="Calibri"/>
                 <w:color w:val="000000"/>
               </w:rPr>
+              <w:lastRenderedPageBreak/>
               <w:t>Unknown</w:t>
             </w:r>
           </w:p>
@@ -12315,7 +14070,23 @@
                 <w:rFonts w:ascii="Calibri" w:hAnsi="Calibri"/>
                 <w:color w:val="000000"/>
               </w:rPr>
-              <w:t>13 ( 0.2)</w:t>
+              <w:t xml:space="preserve">13 </w:t>
+            </w:r>
+            <w:proofErr w:type="gramStart"/>
+            <w:r>
+              <w:rPr>
+                <w:rFonts w:ascii="Calibri" w:hAnsi="Calibri"/>
+                <w:color w:val="000000"/>
+              </w:rPr>
+              <w:t>( 0.2</w:t>
+            </w:r>
+            <w:proofErr w:type="gramEnd"/>
+            <w:r>
+              <w:rPr>
+                <w:rFonts w:ascii="Calibri" w:hAnsi="Calibri"/>
+                <w:color w:val="000000"/>
+              </w:rPr>
+              <w:t>)</w:t>
             </w:r>
           </w:p>
         </w:tc>
@@ -12341,7 +14112,23 @@
                 <w:rFonts w:ascii="Calibri" w:hAnsi="Calibri"/>
                 <w:color w:val="000000"/>
               </w:rPr>
-              <w:t>5 ( 0.4)</w:t>
+              <w:t xml:space="preserve">5 </w:t>
+            </w:r>
+            <w:proofErr w:type="gramStart"/>
+            <w:r>
+              <w:rPr>
+                <w:rFonts w:ascii="Calibri" w:hAnsi="Calibri"/>
+                <w:color w:val="000000"/>
+              </w:rPr>
+              <w:t>( 0.4</w:t>
+            </w:r>
+            <w:proofErr w:type="gramEnd"/>
+            <w:r>
+              <w:rPr>
+                <w:rFonts w:ascii="Calibri" w:hAnsi="Calibri"/>
+                <w:color w:val="000000"/>
+              </w:rPr>
+              <w:t>)</w:t>
             </w:r>
           </w:p>
         </w:tc>
@@ -12447,7 +14234,23 @@
                 <w:rFonts w:ascii="Calibri" w:hAnsi="Calibri"/>
                 <w:color w:val="000000"/>
               </w:rPr>
-              <w:t>98 ( 7.5)</w:t>
+              <w:t xml:space="preserve">98 </w:t>
+            </w:r>
+            <w:proofErr w:type="gramStart"/>
+            <w:r>
+              <w:rPr>
+                <w:rFonts w:ascii="Calibri" w:hAnsi="Calibri"/>
+                <w:color w:val="000000"/>
+              </w:rPr>
+              <w:t>( 7.5</w:t>
+            </w:r>
+            <w:proofErr w:type="gramEnd"/>
+            <w:r>
+              <w:rPr>
+                <w:rFonts w:ascii="Calibri" w:hAnsi="Calibri"/>
+                <w:color w:val="000000"/>
+              </w:rPr>
+              <w:t>)</w:t>
             </w:r>
           </w:p>
         </w:tc>
@@ -12551,7 +14354,23 @@
                 <w:rFonts w:ascii="Calibri" w:hAnsi="Calibri"/>
                 <w:color w:val="000000"/>
               </w:rPr>
-              <w:t>25 ( 1.9)</w:t>
+              <w:t xml:space="preserve">25 </w:t>
+            </w:r>
+            <w:proofErr w:type="gramStart"/>
+            <w:r>
+              <w:rPr>
+                <w:rFonts w:ascii="Calibri" w:hAnsi="Calibri"/>
+                <w:color w:val="000000"/>
+              </w:rPr>
+              <w:t>( 1.9</w:t>
+            </w:r>
+            <w:proofErr w:type="gramEnd"/>
+            <w:r>
+              <w:rPr>
+                <w:rFonts w:ascii="Calibri" w:hAnsi="Calibri"/>
+                <w:color w:val="000000"/>
+              </w:rPr>
+              <w:t>)</w:t>
             </w:r>
           </w:p>
         </w:tc>
@@ -12916,7 +14735,23 @@
                 <w:rFonts w:ascii="Calibri" w:hAnsi="Calibri"/>
                 <w:color w:val="000000"/>
               </w:rPr>
-              <w:t>348 ( 4.8)</w:t>
+              <w:t xml:space="preserve">348 </w:t>
+            </w:r>
+            <w:proofErr w:type="gramStart"/>
+            <w:r>
+              <w:rPr>
+                <w:rFonts w:ascii="Calibri" w:hAnsi="Calibri"/>
+                <w:color w:val="000000"/>
+              </w:rPr>
+              <w:t>( 4.8</w:t>
+            </w:r>
+            <w:proofErr w:type="gramEnd"/>
+            <w:r>
+              <w:rPr>
+                <w:rFonts w:ascii="Calibri" w:hAnsi="Calibri"/>
+                <w:color w:val="000000"/>
+              </w:rPr>
+              <w:t>)</w:t>
             </w:r>
           </w:p>
         </w:tc>
@@ -13090,8 +14925,6 @@
         </w:rPr>
         <w:t xml:space="preserve"> </w:t>
       </w:r>
-      <w:bookmarkStart w:id="0" w:name="_GoBack"/>
-      <w:bookmarkEnd w:id="0"/>
     </w:p>
     <w:p/>
     <w:tbl>
@@ -13101,12 +14934,12 @@
         <w:tblLook w:val="0000" w:firstRow="0" w:lastRow="0" w:firstColumn="0" w:lastColumn="0" w:noHBand="0" w:noVBand="0"/>
       </w:tblPr>
       <w:tblGrid>
-        <w:gridCol w:w="4538"/>
-        <w:gridCol w:w="443"/>
-        <w:gridCol w:w="887"/>
-        <w:gridCol w:w="1272"/>
-        <w:gridCol w:w="1009"/>
-        <w:gridCol w:w="1090"/>
+        <w:gridCol w:w="5026"/>
+        <w:gridCol w:w="441"/>
+        <w:gridCol w:w="867"/>
+        <w:gridCol w:w="1232"/>
+        <w:gridCol w:w="1223"/>
+        <w:gridCol w:w="571"/>
       </w:tblGrid>
       <w:tr>
         <w:trPr>
@@ -13506,6 +15339,7 @@
               </w:rPr>
             </w:pPr>
             <w:proofErr w:type="spellStart"/>
+            <w:proofErr w:type="gramStart"/>
             <w:r>
               <w:rPr>
                 <w:b/>
@@ -13513,6 +15347,7 @@
               <w:t>Naloxone.Administered:UNKNOWN</w:t>
             </w:r>
             <w:proofErr w:type="spellEnd"/>
+            <w:proofErr w:type="gramEnd"/>
           </w:p>
         </w:tc>
         <w:tc>
@@ -13586,11 +15421,19 @@
                 <w:b/>
               </w:rPr>
             </w:pPr>
+            <w:proofErr w:type="gramStart"/>
             <w:r>
               <w:rPr>
                 <w:b/>
               </w:rPr>
-              <w:t>Naloxone.Administered:Age2</w:t>
+              <w:t>Naloxone.Administered:Age</w:t>
+            </w:r>
+            <w:proofErr w:type="gramEnd"/>
+            <w:r>
+              <w:rPr>
+                <w:b/>
+              </w:rPr>
+              <w:t>2</w:t>
             </w:r>
           </w:p>
         </w:tc>
@@ -13667,11 +15510,19 @@
               </w:rPr>
             </w:pPr>
             <w:proofErr w:type="spellStart"/>
+            <w:proofErr w:type="gramStart"/>
             <w:r>
               <w:rPr>
                 <w:b/>
               </w:rPr>
-              <w:t>Naloxone.Administered:HEROIN:FENTANYL</w:t>
+              <w:t>Naloxone.Administered:HEROIN</w:t>
+            </w:r>
+            <w:proofErr w:type="gramEnd"/>
+            <w:r>
+              <w:rPr>
+                <w:b/>
+              </w:rPr>
+              <w:t>:FENTANYL</w:t>
             </w:r>
             <w:proofErr w:type="spellEnd"/>
           </w:p>
@@ -13751,25 +15602,7 @@
         <w:rPr>
           <w:b/>
         </w:rPr>
-        <w:t xml:space="preserve">Table </w:t>
-      </w:r>
-      <w:r>
-        <w:rPr>
-          <w:b/>
-        </w:rPr>
-        <w:t>5</w:t>
-      </w:r>
-      <w:r>
-        <w:rPr>
-          <w:b/>
-        </w:rPr>
-        <w:t xml:space="preserve">: Statistical Model for </w:t>
-      </w:r>
-      <w:r>
-        <w:rPr>
-          <w:b/>
-        </w:rPr>
-        <w:t>Narcan given</w:t>
+        <w:t>Table 5: Statistical Model for Narcan given</w:t>
       </w:r>
     </w:p>
     <w:p>
@@ -13893,6 +15726,7 @@
               </w:rPr>
             </w:pPr>
             <w:proofErr w:type="spellStart"/>
+            <w:proofErr w:type="gramStart"/>
             <w:r>
               <w:rPr>
                 <w:rFonts w:ascii="Calibri" w:hAnsi="Calibri"/>
@@ -13906,7 +15740,15 @@
                 <w:rFonts w:ascii="Calibri" w:hAnsi="Calibri"/>
                 <w:color w:val="000000"/>
               </w:rPr>
-              <w:t>(Chi)</w:t>
+              <w:t>(</w:t>
+            </w:r>
+            <w:proofErr w:type="gramEnd"/>
+            <w:r>
+              <w:rPr>
+                <w:rFonts w:ascii="Calibri" w:hAnsi="Calibri"/>
+                <w:color w:val="000000"/>
+              </w:rPr>
+              <w:t>Chi)</w:t>
             </w:r>
           </w:p>
         </w:tc>
@@ -14791,6 +16633,7 @@
                 <w:color w:val="000000"/>
               </w:rPr>
             </w:pPr>
+            <w:proofErr w:type="gramStart"/>
             <w:r>
               <w:rPr>
                 <w:rFonts w:ascii="Calibri" w:hAnsi="Calibri"/>
@@ -14798,6 +16641,7 @@
               </w:rPr>
               <w:t>HEROIN:FENTANYL</w:t>
             </w:r>
+            <w:proofErr w:type="gramEnd"/>
           </w:p>
         </w:tc>
         <w:tc>
@@ -15005,14 +16849,14 @@
         <w:tblLook w:val="04A0" w:firstRow="1" w:lastRow="0" w:firstColumn="1" w:lastColumn="0" w:noHBand="0" w:noVBand="1"/>
       </w:tblPr>
       <w:tblGrid>
-        <w:gridCol w:w="3015"/>
-        <w:gridCol w:w="1124"/>
-        <w:gridCol w:w="850"/>
-        <w:gridCol w:w="937"/>
-        <w:gridCol w:w="1124"/>
-        <w:gridCol w:w="850"/>
-        <w:gridCol w:w="937"/>
-        <w:gridCol w:w="1771"/>
+        <w:gridCol w:w="2620"/>
+        <w:gridCol w:w="996"/>
+        <w:gridCol w:w="761"/>
+        <w:gridCol w:w="834"/>
+        <w:gridCol w:w="997"/>
+        <w:gridCol w:w="761"/>
+        <w:gridCol w:w="834"/>
+        <w:gridCol w:w="1547"/>
       </w:tblGrid>
       <w:tr>
         <w:trPr>
@@ -15105,6 +16949,7 @@
               <w:rPr>
                 <w:i/>
               </w:rPr>
+              <w:lastRenderedPageBreak/>
               <w:t>Heroin x Fentanyl</w:t>
             </w:r>
           </w:p>
@@ -16681,25 +18526,7 @@
         <w:rPr>
           <w:b/>
         </w:rPr>
-        <w:t xml:space="preserve">Table </w:t>
-      </w:r>
-      <w:r>
-        <w:rPr>
-          <w:b/>
-        </w:rPr>
-        <w:t>7</w:t>
-      </w:r>
-      <w:r>
-        <w:rPr>
-          <w:b/>
-        </w:rPr>
-        <w:t xml:space="preserve">:  </w:t>
-      </w:r>
-      <w:r>
-        <w:rPr>
-          <w:b/>
-        </w:rPr>
-        <w:t>Narcan admin for different drugs</w:t>
+        <w:t>Table 7:  Narcan admin for different drugs</w:t>
       </w:r>
       <w:r>
         <w:rPr>
@@ -16722,10 +18549,10 @@
         <w:tblLook w:val="04A0" w:firstRow="1" w:lastRow="0" w:firstColumn="1" w:lastColumn="0" w:noHBand="0" w:noVBand="1"/>
       </w:tblPr>
       <w:tblGrid>
-        <w:gridCol w:w="3015"/>
+        <w:gridCol w:w="3016"/>
         <w:gridCol w:w="1104"/>
-        <w:gridCol w:w="1087"/>
-        <w:gridCol w:w="1139"/>
+        <w:gridCol w:w="1086"/>
+        <w:gridCol w:w="1138"/>
       </w:tblGrid>
       <w:tr>
         <w:trPr>
@@ -17561,9 +19388,10 @@
           <w:b/>
           <w:noProof/>
         </w:rPr>
+        <w:lastRenderedPageBreak/>
         <w:drawing>
-          <wp:inline distT="0" distB="0" distL="0" distR="0">
-            <wp:extent cx="8851900" cy="6640392"/>
+          <wp:inline distT="0" distB="0" distL="0" distR="0" wp14:anchorId="14AC81FD" wp14:editId="2AE6BA9B">
+            <wp:extent cx="6278340" cy="4709795"/>
             <wp:effectExtent l="0" t="0" r="0" b="1905"/>
             <wp:docPr id="1" name="Picture 1"/>
             <wp:cNvGraphicFramePr>
@@ -17591,7 +19419,7 @@
                   <pic:spPr>
                     <a:xfrm>
                       <a:off x="0" y="0"/>
-                      <a:ext cx="8865624" cy="6650687"/>
+                      <a:ext cx="6297755" cy="4724360"/>
                     </a:xfrm>
                     <a:prstGeom prst="rect">
                       <a:avLst/>
@@ -17642,10 +19470,11 @@
           <w:b/>
           <w:noProof/>
         </w:rPr>
+        <w:lastRenderedPageBreak/>
         <w:drawing>
-          <wp:inline distT="0" distB="0" distL="0" distR="0">
-            <wp:extent cx="7826384" cy="5871085"/>
-            <wp:effectExtent l="0" t="0" r="0" b="0"/>
+          <wp:inline distT="0" distB="0" distL="0" distR="0" wp14:anchorId="553E9C5A" wp14:editId="14657815">
+            <wp:extent cx="6572914" cy="4930775"/>
+            <wp:effectExtent l="0" t="0" r="5715" b="0"/>
             <wp:docPr id="3" name="Picture 3"/>
             <wp:cNvGraphicFramePr>
               <a:graphicFrameLocks xmlns:a="http://schemas.openxmlformats.org/drawingml/2006/main" noChangeAspect="1"/>
@@ -17672,7 +19501,7 @@
                   <pic:spPr>
                     <a:xfrm>
                       <a:off x="0" y="0"/>
-                      <a:ext cx="7838749" cy="5880361"/>
+                      <a:ext cx="6587301" cy="4941568"/>
                     </a:xfrm>
                     <a:prstGeom prst="rect">
                       <a:avLst/>
@@ -17736,10 +19565,11 @@
         <w:rPr>
           <w:noProof/>
         </w:rPr>
+        <w:lastRenderedPageBreak/>
         <w:drawing>
-          <wp:inline distT="0" distB="0" distL="0" distR="0" wp14:anchorId="2EF0AABE" wp14:editId="61D3116A">
-            <wp:extent cx="8024374" cy="6019610"/>
-            <wp:effectExtent l="0" t="0" r="2540" b="635"/>
+          <wp:inline distT="0" distB="0" distL="0" distR="0" wp14:anchorId="69326346" wp14:editId="582376B5">
+            <wp:extent cx="6483187" cy="4863465"/>
+            <wp:effectExtent l="0" t="0" r="0" b="635"/>
             <wp:docPr id="4" name="Picture 4"/>
             <wp:cNvGraphicFramePr>
               <a:graphicFrameLocks xmlns:a="http://schemas.openxmlformats.org/drawingml/2006/main" noChangeAspect="1"/>
@@ -17766,7 +19596,7 @@
                   <pic:spPr>
                     <a:xfrm>
                       <a:off x="0" y="0"/>
-                      <a:ext cx="8035616" cy="6028044"/>
+                      <a:ext cx="6497575" cy="4874258"/>
                     </a:xfrm>
                     <a:prstGeom prst="rect">
                       <a:avLst/>
@@ -17796,19 +19626,7 @@
         <w:rPr>
           <w:b/>
         </w:rPr>
-        <w:t xml:space="preserve">Figure </w:t>
-      </w:r>
-      <w:r>
-        <w:rPr>
-          <w:b/>
-        </w:rPr>
-        <w:t>4</w:t>
-      </w:r>
-      <w:r>
-        <w:rPr>
-          <w:b/>
-        </w:rPr>
-        <w:t xml:space="preserve">: </w:t>
+        <w:t xml:space="preserve">Figure 4: </w:t>
       </w:r>
       <w:r>
         <w:rPr>
@@ -17835,8 +19653,9 @@
           <w:b/>
           <w:noProof/>
         </w:rPr>
+        <w:lastRenderedPageBreak/>
         <w:drawing>
-          <wp:inline distT="0" distB="0" distL="0" distR="0">
+          <wp:inline distT="0" distB="0" distL="0" distR="0" wp14:anchorId="155B79A0" wp14:editId="7155A8AB">
             <wp:extent cx="8368172" cy="6277516"/>
             <wp:effectExtent l="0" t="0" r="1270" b="0"/>
             <wp:docPr id="2" name="Picture 2"/>
@@ -17928,8 +19747,9 @@
           <w:b/>
           <w:noProof/>
         </w:rPr>
+        <w:lastRenderedPageBreak/>
         <w:drawing>
-          <wp:inline distT="0" distB="0" distL="0" distR="0">
+          <wp:inline distT="0" distB="0" distL="0" distR="0" wp14:anchorId="7E349523" wp14:editId="424A6B02">
             <wp:extent cx="9113199" cy="6836409"/>
             <wp:effectExtent l="0" t="0" r="5715" b="0"/>
             <wp:docPr id="5" name="Picture 5"/>

</xml_diff>